<commit_message>
Revisión desde el inicio hasta los objetivos
</commit_message>
<xml_diff>
--- a/documentation/Formato Proy Gest Proy Inf.docx
+++ b/documentation/Formato Proy Gest Proy Inf.docx
@@ -2312,7 +2312,51 @@
           <w:sz w:val="24"/>
           <w:szCs w:val="24"/>
         </w:rPr>
-        <w:t>La tecnología ha sido tradicionalmente utilizada en el campo con el afán por lograr cambios en la fuerza de trabajo para así sacar mayor provecho de la misma o, en algunos casos, suprimir o sustituirla. En ese sentido, la tecnología con aplicación en el sector agrícola es el resultado de conocimientos técnicos que resultan de un ejercicio cotidiano, es decir producto de experiencia individual o colectiva que tienen por finalidad plasmar en el capital físico o en las habilidades humanas.</w:t>
+        <w:t xml:space="preserve">La tecnología ha sido tradicionalmente utilizada en el campo con el afán por lograr cambios en la fuerza de trabajo para así sacar mayor provecho de </w:t>
+      </w:r>
+      <w:proofErr w:type="gramStart"/>
+      <w:r>
+        <w:rPr>
+          <w:sz w:val="24"/>
+          <w:szCs w:val="24"/>
+        </w:rPr>
+        <w:t>la misma</w:t>
+      </w:r>
+      <w:proofErr w:type="gramEnd"/>
+      <w:r>
+        <w:rPr>
+          <w:sz w:val="24"/>
+          <w:szCs w:val="24"/>
+        </w:rPr>
+        <w:t xml:space="preserve"> o, en algunos casos</w:t>
+      </w:r>
+      <w:r>
+        <w:rPr>
+          <w:sz w:val="24"/>
+          <w:szCs w:val="24"/>
+        </w:rPr>
+        <w:t>, l</w:t>
+      </w:r>
+      <w:r>
+        <w:rPr>
+          <w:sz w:val="24"/>
+          <w:szCs w:val="24"/>
+        </w:rPr>
+        <w:t xml:space="preserve">a automatización </w:t>
+      </w:r>
+      <w:r>
+        <w:rPr>
+          <w:sz w:val="24"/>
+          <w:szCs w:val="24"/>
+        </w:rPr>
+        <w:t xml:space="preserve">de esta que </w:t>
+      </w:r>
+      <w:r>
+        <w:rPr>
+          <w:sz w:val="24"/>
+          <w:szCs w:val="24"/>
+        </w:rPr>
+        <w:t>se utiliza para realizar tareas repetitivas y reducir la necesidad de trabajo manual. Por ejemplo, los robots pueden ayudar a recolectar cultivos, clasificar productos agrícolas y realizar otras tareas en la granja.</w:t>
       </w:r>
     </w:p>
     <w:p>
@@ -2328,7 +2372,35 @@
           <w:sz w:val="24"/>
           <w:szCs w:val="24"/>
         </w:rPr>
-        <w:t>El uso de tecnología en la agricultura desde nuestro punto de vista se orienta a suplir en mayor medida el uso de tierra y para suplir la mano de obra. Aunque la tecnología también es frecuentemente utilizada en el manejo de los sistemas de riego y otros elementos menos importantes en la producción.</w:t>
+        <w:t>El uso de tecnología en la agricultura desde nuestro punto de vista se orienta a suplir en mayor medida el uso de tierra y para suplir la mano de obra</w:t>
+      </w:r>
+      <w:r>
+        <w:rPr>
+          <w:sz w:val="24"/>
+          <w:szCs w:val="24"/>
+        </w:rPr>
+        <w:t xml:space="preserve"> he implementar </w:t>
+      </w:r>
+      <w:r>
+        <w:rPr>
+          <w:sz w:val="24"/>
+          <w:szCs w:val="24"/>
+        </w:rPr>
+        <w:t xml:space="preserve"> Las plataformas digitales </w:t>
+      </w:r>
+      <w:r>
+        <w:rPr>
+          <w:sz w:val="24"/>
+          <w:szCs w:val="24"/>
+        </w:rPr>
+        <w:t xml:space="preserve">que </w:t>
+      </w:r>
+      <w:r>
+        <w:rPr>
+          <w:sz w:val="24"/>
+          <w:szCs w:val="24"/>
+        </w:rPr>
+        <w:t>se utilizan para mejorar la conectividad entre agricultores, compradores y proveedores de servicios. Estas plataformas pueden ayudar a los agricultores a encontrar mejores precios para sus productos y a acceder a servicios como financiamiento y seguros agrícolas.</w:t>
       </w:r>
     </w:p>
     <w:p>
@@ -2344,7 +2416,15 @@
           <w:sz w:val="24"/>
           <w:szCs w:val="24"/>
         </w:rPr>
-        <w:t>Hoy día se puede evidenciar la importancia que tienen las tecnologías de la información, y la manera en que herramientas como los sistemas puedan brindar a la sociedad y en especial a las empresas mayores facilidades para el manejo ordenado de los procesos que surgen en la producción diaria.</w:t>
+        <w:t xml:space="preserve">Hoy día se puede evidenciar la importancia que tienen las tecnologías de la información, y la manera en que herramientas como los sistemas puedan brindar a la </w:t>
+      </w:r>
+      <w:r>
+        <w:rPr>
+          <w:sz w:val="24"/>
+          <w:szCs w:val="24"/>
+        </w:rPr>
+        <w:lastRenderedPageBreak/>
+        <w:t>sociedad y en especial a las empresas mayores facilidades para el manejo ordenado de los procesos que surgen en la producción diaria.</w:t>
       </w:r>
     </w:p>
     <w:p>
@@ -2360,8 +2440,39 @@
           <w:sz w:val="24"/>
           <w:szCs w:val="24"/>
         </w:rPr>
-        <w:lastRenderedPageBreak/>
-        <w:t>Con dichos sistemas de información se hace posible efectuar análisis crítico de los datos y en general de la información proporcionada por las transacciones que se den a través del mismo, para finalmente obtener resultados que servirán para tomar decisiones con base en información histórica y predictiva.</w:t>
+        <w:t xml:space="preserve">Con dichos sistemas de información se hace posible efectuar análisis crítico de los datos y en general de la información proporcionada por las transacciones que se den a través </w:t>
+      </w:r>
+      <w:proofErr w:type="gramStart"/>
+      <w:r>
+        <w:rPr>
+          <w:sz w:val="24"/>
+          <w:szCs w:val="24"/>
+        </w:rPr>
+        <w:t>del mismo</w:t>
+      </w:r>
+      <w:proofErr w:type="gramEnd"/>
+      <w:r>
+        <w:rPr>
+          <w:sz w:val="24"/>
+          <w:szCs w:val="24"/>
+        </w:rPr>
+        <w:t>, para finalmente obtener resultados que servirán para tomar decisiones con base en información histórica y predictiva.</w:t>
+      </w:r>
+    </w:p>
+    <w:p>
+      <w:pPr>
+        <w:spacing w:before="240" w:after="240" w:line="480" w:lineRule="auto"/>
+        <w:rPr>
+          <w:sz w:val="24"/>
+          <w:szCs w:val="24"/>
+        </w:rPr>
+      </w:pPr>
+      <w:r>
+        <w:rPr>
+          <w:sz w:val="24"/>
+          <w:szCs w:val="24"/>
+        </w:rPr>
+        <w:t>En general, las tecnologías están ayudando a los agricultores a ser más eficientes y a producir alimentos de manera más sostenible. Además, estas tecnologías pueden ayudar a mejorar la seguridad alimentaria al aumentar la cantidad y la calidad de los cultivos.</w:t>
       </w:r>
     </w:p>
     <w:p>
@@ -2436,7 +2547,35 @@
           <w:sz w:val="24"/>
           <w:szCs w:val="24"/>
         </w:rPr>
-        <w:t>Colombia históricamente se ha caracterizado por ser líder en la cadena de producción como un producto de materia prima, por su clima, por su riqueza natural y su biodiversidad, del mismo modo no es un secreto que el sector agropecuario ha sido uno de los más rezagados en el auge o modelo económico actual, ya que toda la economía se ha volcado a la parte tecnológica, los nuevos profesionales se enfocan en la cadena de compra y venta de servicios dejando de lado el sector agropecuario.</w:t>
+        <w:t xml:space="preserve">Colombia históricamente se ha caracterizado por ser líder en la cadena de producción como un producto de materia prima, por su clima, por su riqueza natural y su biodiversidad, </w:t>
+      </w:r>
+      <w:r>
+        <w:rPr>
+          <w:sz w:val="24"/>
+          <w:szCs w:val="24"/>
+        </w:rPr>
+        <w:t>d</w:t>
+      </w:r>
+      <w:r>
+        <w:rPr>
+          <w:sz w:val="24"/>
+          <w:szCs w:val="24"/>
+        </w:rPr>
+        <w:t>esde la época precolombina, los pueblos indígenas cultivaban una amplia variedad de cultivos, como maíz, fríjol, algodón, tabaco y coca.</w:t>
+      </w:r>
+      <w:r>
+        <w:rPr>
+          <w:sz w:val="24"/>
+          <w:szCs w:val="24"/>
+        </w:rPr>
+        <w:t xml:space="preserve"> D</w:t>
+      </w:r>
+      <w:r>
+        <w:rPr>
+          <w:sz w:val="24"/>
+          <w:szCs w:val="24"/>
+        </w:rPr>
+        <w:t>el mismo modo no es un secreto que el sector agropecuario ha sido uno de los más rezagados en el auge o modelo económico actual, ya que toda la economía se ha volcado a la parte tecnológica, los nuevos profesionales se enfocan en la cadena de compra y venta de servicios dejando de lado el sector agropecuario.</w:t>
       </w:r>
     </w:p>
     <w:p>
@@ -2490,23 +2629,7 @@
           <w:sz w:val="24"/>
           <w:szCs w:val="24"/>
         </w:rPr>
-        <w:t xml:space="preserve">El modelo económico de Colombia a pesar de estar en muchos aspectos atrasados en años, décadas y porque no asegurarlo hasta en siglos con relación a otros modelos económicos y de producción de países más desarrollados como España, Brasil y Estados Unidos, solo por citar los ejemplos más conocidos; Se ha entendido la importancia de tecnificarse y estar a la vanguardia y un paso adelante en prácticas y herramientas </w:t>
-      </w:r>
-      <w:proofErr w:type="spellStart"/>
-      <w:r>
-        <w:rPr>
-          <w:sz w:val="24"/>
-          <w:szCs w:val="24"/>
-        </w:rPr>
-        <w:t>de el</w:t>
-      </w:r>
-      <w:proofErr w:type="spellEnd"/>
-      <w:r>
-        <w:rPr>
-          <w:sz w:val="24"/>
-          <w:szCs w:val="24"/>
-        </w:rPr>
-        <w:t xml:space="preserve"> sector para poder competir en calidad y volumen de producción </w:t>
+        <w:t xml:space="preserve">Durante la época colonial, los españoles introdujeron nuevas prácticas agrícolas y ganaderas, como la cría de ganado y la producción de café, que se convirtieron en una parte fundamental de la economía del país. En el siglo XIX, la producción de café se </w:t>
       </w:r>
       <w:r>
         <w:rPr>
@@ -2514,7 +2637,7 @@
           <w:szCs w:val="24"/>
         </w:rPr>
         <w:lastRenderedPageBreak/>
-        <w:t>contra países potencias de la industria; del mismo modo algunos sectores o individuos un poco más ambiciosos están en la búsqueda constante de innovar.</w:t>
+        <w:t>convirtió en una de las principales actividades económicas de Colombia y continúa siendo una parte importante del sector agropecuario hasta la actualidad.</w:t>
       </w:r>
     </w:p>
     <w:p>
@@ -2526,6 +2649,30 @@
           <w:szCs w:val="24"/>
         </w:rPr>
       </w:pPr>
+    </w:p>
+    <w:p>
+      <w:pPr>
+        <w:shd w:val="clear" w:color="auto" w:fill="FFFFFF"/>
+        <w:spacing w:after="0" w:line="480" w:lineRule="auto"/>
+        <w:rPr>
+          <w:sz w:val="24"/>
+          <w:szCs w:val="24"/>
+        </w:rPr>
+      </w:pPr>
+      <w:r>
+        <w:rPr>
+          <w:sz w:val="24"/>
+          <w:szCs w:val="24"/>
+        </w:rPr>
+        <w:t xml:space="preserve"> </w:t>
+      </w:r>
+      <w:r>
+        <w:rPr>
+          <w:sz w:val="24"/>
+          <w:szCs w:val="24"/>
+        </w:rPr>
+        <w:t>En las últimas décadas, el sector agropecuario en Colombia ha enfrentado numerosos desafíos, incluyendo el conflicto armado, la falta de inversión y la competencia internacional. Sin embargo, en los últimos años se han implementado políticas y programas para fomentar el desarrollo del sector agropecuario, mejorar la productividad y la competitividad, y aumentar la inclusión social y el bienestar de las comunidades rurales.</w:t>
+      </w:r>
     </w:p>
     <w:p>
       <w:pPr>
@@ -2602,137 +2749,43 @@
       </w:r>
     </w:p>
     <w:p>
+      <w:r>
+        <w:t>es un sistema de información en línea que tiene como objetivo proporcionar a los agricultores y otros actores del sector agropecuario información técnica y práctica para mejorar la producción y la gestión de sus cultivos y explotaciones agrícolas.</w:t>
+      </w:r>
+    </w:p>
+    <w:p>
+      <w:r>
+        <w:t>El sistema INFOAGRO es desarrollado por el Ministerio de Agricultura y Pesca, Alimentación y Medio Ambiente de España, y se encuentra disponible de forma gratuita para cualquier persona interesada en mejorar sus conocimientos en el campo de la agricultura y la ganadería.</w:t>
+      </w:r>
+    </w:p>
+    <w:p>
+      <w:r>
+        <w:t>es un sistema de información en línea que tiene como objetivo proporcionar a los agricultores y otros actores del sector agropecuario información técnica y práctica para mejorar la producción y la gestión de sus cultivos y explotaciones agrícolas.</w:t>
+      </w:r>
+    </w:p>
+    <w:p/>
+    <w:p>
+      <w:r>
+        <w:lastRenderedPageBreak/>
+        <w:t>El sistema INFOAGRO es desarrollado por el Ministerio de Agricultura y Pesca, Alimentación y Medio Ambiente de España, y se encuentra disponible de forma gratuita para cualquier persona interesada en mejorar sus conocimientos en el campo de la agricultura y la ganadería.</w:t>
+      </w:r>
+    </w:p>
+    <w:p/>
+    <w:p>
+      <w:pPr>
+        <w:shd w:val="clear" w:color="auto" w:fill="FFFFFF"/>
+        <w:spacing w:after="0"/>
+      </w:pPr>
+      <w:r>
+        <w:t>El sistema de información está implementado en un servidor gubernamental y las bases de datos se alimentan de instituciones nacionales e internacionales que a su vez se conectan con los servidores de las regiones operativas del país.</w:t>
+      </w:r>
+    </w:p>
+    <w:p>
       <w:pPr>
         <w:shd w:val="clear" w:color="auto" w:fill="FFFFFF"/>
         <w:spacing w:after="0" w:line="480" w:lineRule="auto"/>
-        <w:rPr>
-          <w:sz w:val="24"/>
-          <w:szCs w:val="24"/>
-        </w:rPr>
-      </w:pPr>
-      <w:proofErr w:type="spellStart"/>
-      <w:r>
-        <w:rPr>
-          <w:sz w:val="24"/>
-          <w:szCs w:val="24"/>
-        </w:rPr>
-        <w:t>In</w:t>
-      </w:r>
-      <w:r>
-        <w:rPr>
-          <w:sz w:val="24"/>
-          <w:szCs w:val="24"/>
-        </w:rPr>
-        <w:t>f</w:t>
-      </w:r>
-      <w:r>
-        <w:rPr>
-          <w:sz w:val="24"/>
-          <w:szCs w:val="24"/>
-        </w:rPr>
-        <w:t>oAgro</w:t>
-      </w:r>
-      <w:proofErr w:type="spellEnd"/>
-      <w:r>
-        <w:rPr>
-          <w:sz w:val="24"/>
-          <w:szCs w:val="24"/>
-        </w:rPr>
-        <w:t xml:space="preserve">: Sistema de información del sector agropecuario Costarricense “INFOAGRO”; desde 1997 el sector agropecuario por medio del SEPSA </w:t>
-      </w:r>
-      <w:r>
-        <w:rPr>
-          <w:i/>
-          <w:sz w:val="24"/>
-          <w:szCs w:val="24"/>
-        </w:rPr>
-        <w:t xml:space="preserve">“Secretaría Ejecutiva de Planificación Sectorial Agropecuaria” </w:t>
-      </w:r>
-      <w:r>
-        <w:rPr>
-          <w:sz w:val="24"/>
-          <w:szCs w:val="24"/>
-        </w:rPr>
-        <w:t xml:space="preserve">y la ACT-IICA Costa Rica </w:t>
-      </w:r>
-      <w:r>
-        <w:rPr>
-          <w:i/>
-          <w:sz w:val="24"/>
-          <w:szCs w:val="24"/>
-        </w:rPr>
-        <w:t xml:space="preserve">“Instituto interamericano de cooperación para la agricultura” </w:t>
-      </w:r>
-      <w:r>
-        <w:rPr>
-          <w:sz w:val="24"/>
-          <w:szCs w:val="24"/>
-        </w:rPr>
-        <w:t xml:space="preserve">se implementó un Sistema de información para el sector agropecuario costarricense como instrumento facilitador de las políticas agropecuarias “Reconversión productiva” cuyo propósito era </w:t>
-      </w:r>
-      <w:r>
-        <w:rPr>
-          <w:i/>
-          <w:sz w:val="24"/>
-          <w:szCs w:val="24"/>
-        </w:rPr>
-        <w:t xml:space="preserve">“verticalizar la actividad agropecuaria a través de la identificación y financiamiento de proyectos productivos que generen mayor valor agregado” </w:t>
-      </w:r>
-      <w:r>
-        <w:rPr>
-          <w:sz w:val="24"/>
-          <w:szCs w:val="24"/>
-        </w:rPr>
-        <w:t>el propósito principal es:</w:t>
-      </w:r>
-      <w:r>
-        <w:rPr>
-          <w:i/>
-          <w:sz w:val="24"/>
-          <w:szCs w:val="24"/>
-        </w:rPr>
-        <w:t xml:space="preserve"> “Permitir el acceso a información relevante para el desarrollo de actividades agropecuarias” </w:t>
-      </w:r>
-      <w:r>
-        <w:rPr>
-          <w:sz w:val="24"/>
-          <w:szCs w:val="24"/>
-        </w:rPr>
-        <w:t>para los pequeños y medianos agricultores de cara a los nuevos retos de: Competitividad, globalización y transformación productiva.</w:t>
-      </w:r>
-    </w:p>
-    <w:p>
-      <w:pPr>
-        <w:shd w:val="clear" w:color="auto" w:fill="FFFFFF"/>
-        <w:spacing w:after="0" w:line="480" w:lineRule="auto"/>
-        <w:rPr>
-          <w:sz w:val="24"/>
-          <w:szCs w:val="24"/>
-        </w:rPr>
-      </w:pPr>
-      <w:r>
-        <w:rPr>
-          <w:sz w:val="24"/>
-          <w:szCs w:val="24"/>
-        </w:rPr>
-        <w:lastRenderedPageBreak/>
-        <w:t>El sistema de información está implementado en un servidor gubernamental y las bases de datos se alimentan de instituciones nacionales e internacionales que a su vez se conectan con los servidores de las regiones operativas del país.</w:t>
-      </w:r>
-    </w:p>
-    <w:p>
-      <w:pPr>
-        <w:shd w:val="clear" w:color="auto" w:fill="FFFFFF"/>
-        <w:spacing w:after="0" w:line="480" w:lineRule="auto"/>
-        <w:rPr>
-          <w:sz w:val="24"/>
-          <w:szCs w:val="24"/>
-        </w:rPr>
-      </w:pPr>
-      <w:r>
-        <w:rPr>
-          <w:sz w:val="24"/>
-          <w:szCs w:val="24"/>
-        </w:rPr>
+      </w:pPr>
+      <w:r>
         <w:t>Componentes del sistema:</w:t>
       </w:r>
     </w:p>
@@ -2744,16 +2797,8 @@
         </w:numPr>
         <w:shd w:val="clear" w:color="auto" w:fill="FFFFFF"/>
         <w:spacing w:after="0" w:line="480" w:lineRule="auto"/>
-        <w:rPr>
-          <w:sz w:val="24"/>
-          <w:szCs w:val="24"/>
-        </w:rPr>
-      </w:pPr>
-      <w:r>
-        <w:rPr>
-          <w:sz w:val="24"/>
-          <w:szCs w:val="24"/>
-        </w:rPr>
+      </w:pPr>
+      <w:r>
         <w:t>Información.</w:t>
       </w:r>
     </w:p>
@@ -2765,16 +2810,8 @@
         </w:numPr>
         <w:shd w:val="clear" w:color="auto" w:fill="FFFFFF"/>
         <w:spacing w:after="0" w:line="480" w:lineRule="auto"/>
-        <w:rPr>
-          <w:sz w:val="24"/>
-          <w:szCs w:val="24"/>
-        </w:rPr>
-      </w:pPr>
-      <w:r>
-        <w:rPr>
-          <w:sz w:val="24"/>
-          <w:szCs w:val="24"/>
-        </w:rPr>
+      </w:pPr>
+      <w:r>
         <w:t>Capacitación.</w:t>
       </w:r>
     </w:p>
@@ -2786,16 +2823,8 @@
         </w:numPr>
         <w:shd w:val="clear" w:color="auto" w:fill="FFFFFF"/>
         <w:spacing w:after="0" w:line="480" w:lineRule="auto"/>
-        <w:rPr>
-          <w:sz w:val="24"/>
-          <w:szCs w:val="24"/>
-        </w:rPr>
-      </w:pPr>
-      <w:r>
-        <w:rPr>
-          <w:sz w:val="24"/>
-          <w:szCs w:val="24"/>
-        </w:rPr>
+      </w:pPr>
+      <w:r>
         <w:t>Tecnología.</w:t>
       </w:r>
     </w:p>
@@ -2807,16 +2836,8 @@
         </w:numPr>
         <w:shd w:val="clear" w:color="auto" w:fill="FFFFFF"/>
         <w:spacing w:after="0" w:line="480" w:lineRule="auto"/>
-        <w:rPr>
-          <w:sz w:val="24"/>
-          <w:szCs w:val="24"/>
-        </w:rPr>
-      </w:pPr>
-      <w:r>
-        <w:rPr>
-          <w:sz w:val="24"/>
-          <w:szCs w:val="24"/>
-        </w:rPr>
+      </w:pPr>
+      <w:r>
         <w:t>Comunicación y difusión</w:t>
       </w:r>
     </w:p>
@@ -3051,53 +3072,29 @@
       </w:r>
     </w:p>
     <w:p>
-      <w:pPr>
-        <w:shd w:val="clear" w:color="auto" w:fill="FFFFFF"/>
+      <w:r>
+        <w:t>Las SPYMES son un componente clave del sector agroalimentario en muchos países, ya que generan empleo y contribuyen a la economía local. Estas empresas pueden ser muy diversas, desde pequeñas empresas familiares que producen alimentos artesanales hasta medianas empresas que utilizan tecnologías avanzadas en la producción y procesamiento de alimentos.</w:t>
+      </w:r>
+    </w:p>
+    <w:p>
+      <w:r>
+        <w:t>Al igual que en otros sectores, las SPYMES pueden enfrentar desafíos como la falta de acceso a financiamiento, la competencia de empresas más grandes y la necesidad de adaptarse a los cambios en la demanda de los consumidores. Sin embargo, también existen oportunidades para las SPYMES en el sector agroalimentario, como la creciente demanda de alimentos orgánicos y la creciente conciencia sobre la importancia de la seguridad alimentaria y la trazabilidad de los productos.</w:t>
+      </w:r>
+    </w:p>
+    <w:p/>
+    <w:p>
+      <w:pPr>
         <w:spacing w:line="480" w:lineRule="auto"/>
       </w:pPr>
-      <w:r>
-        <w:t>DESARROLLO DE UN SISTEMA DE INFORMACIÓN GERENCIAL EN LAS ÁREAS CRÍTICAS DE LAS PYMES DEL SECTOR AGROPECUARIO DEL MUNICIPIO DE SOGAMOSO</w:t>
-      </w:r>
     </w:p>
     <w:p>
       <w:pPr>
         <w:spacing w:line="480" w:lineRule="auto"/>
       </w:pPr>
       <w:r>
-        <w:t xml:space="preserve">Recuperado de la introducción del documento: </w:t>
-      </w:r>
-      <w:r>
-        <w:rPr>
-          <w:i/>
-        </w:rPr>
-        <w:t xml:space="preserve">“La mala integración de las Tic y la falta de habilidades en el uso diestro de ellas han traído consecuencias negativas para las Pymes del departamento de Boyacá, dejándolas rezagadas en un mercado altamente competitivo y globalizado, se hace necesario la creación de una herramienta como es el sistema gerencial que mitigue las áreas conflictivas dentro de las organizaciones trayendo el desarrollo de estrategias, crecimiento y toma de decisiones con el panorama real que están sumergidas, para esta investigación se toma las empresas del sector agropecuario del municipio de Sogamoso.” </w:t>
-      </w:r>
-      <w:r>
-        <w:t xml:space="preserve">se requiere una herramienta que permita la competitividad e innovación desde la parte operativa, táctica y </w:t>
-      </w:r>
-      <w:proofErr w:type="spellStart"/>
-      <w:r>
-        <w:t>estrategica</w:t>
-      </w:r>
-      <w:proofErr w:type="spellEnd"/>
-      <w:r>
-        <w:t xml:space="preserve"> (Gálvez , Riascos , &amp; Contreras, 2014). Que apoye a dichos empresarios adecuándose al nivel de las necesidades que les permita tomar decisiones orientado al direccionamiento estratégico de las pymes del municipio de Sogamoso.</w:t>
-      </w:r>
-    </w:p>
-    <w:p>
-      <w:pPr>
-        <w:spacing w:line="480" w:lineRule="auto"/>
-      </w:pPr>
-    </w:p>
-    <w:p>
-      <w:pPr>
-        <w:spacing w:line="480" w:lineRule="auto"/>
-      </w:pPr>
-      <w:r>
         <w:rPr>
           <w:noProof/>
         </w:rPr>
-        <w:lastRenderedPageBreak/>
         <w:drawing>
           <wp:inline distT="114300" distB="114300" distL="114300" distR="114300" wp14:anchorId="253DD7BE" wp14:editId="508A6698">
             <wp:extent cx="5015216" cy="4219533"/>
@@ -3201,35 +3198,27 @@
     </w:p>
     <w:p>
       <w:r>
-        <w:t>Diagnóstico de comunicación para el sistema de información del sector agropecuario del Valle del Cauca SISAV; el principal objetivo de este sistema de información  era recolectar, integrar y procesar los recursos informáticos disponibles para ponerlos a la disposición de las personas involucradas en dicha actividad; La información no estaba disponible más que para algunos sectores privados del valle del cauca.</w:t>
-      </w:r>
-    </w:p>
-    <w:p>
-      <w:r>
-        <w:t xml:space="preserve">La información que el </w:t>
-      </w:r>
-      <w:proofErr w:type="spellStart"/>
-      <w:r>
-        <w:t>sisav</w:t>
-      </w:r>
-      <w:proofErr w:type="spellEnd"/>
-      <w:r>
-        <w:t xml:space="preserve"> recupera y procesa se encuentra contenido en su portal electrónico, en este se almacenan archivos, enlaces, bases de datos y documentos referentes al tema agropecuario “más de 1500 documentos generados por las instituciones adscritas al </w:t>
-      </w:r>
-      <w:proofErr w:type="spellStart"/>
-      <w:r>
-        <w:t>sisav</w:t>
-      </w:r>
-      <w:proofErr w:type="spellEnd"/>
-      <w:r>
-        <w:t xml:space="preserve">, y consideradas de dominio público: resultados de investigaciones, paquetes tecnológicos, datos </w:t>
-      </w:r>
-      <w:r>
-        <w:lastRenderedPageBreak/>
-        <w:t>estadísticos de producción, rendimiento y áreas sembradas de los cultivos de la región que han sido procesados con valor agregado: resúmenes palabras claves acordes con tesauros internacionales”</w:t>
-      </w:r>
-    </w:p>
-    <w:p/>
+        <w:t>E</w:t>
+      </w:r>
+      <w:r>
+        <w:t>s el acrónimo de "Sistema de Información Sanitaria para la Vigilancia Epidemiológica Animal", un sistema creado por el Ministerio de Agricultura y Desarrollo Rural de Colombia para la prevención y control de enfermedades animales.</w:t>
+      </w:r>
+    </w:p>
+    <w:p>
+      <w:r>
+        <w:t>El SISAV tiene como objetivo principal mejorar la vigilancia epidemiológica animal en Colombia a través de la recolección, análisis y difusión de información sobre enfermedades animales. Esto permite una respuesta más rápida y efectiva ante posibles brotes de enfermedades animales, lo que puede reducir el impacto económico y social de estos brotes.</w:t>
+      </w:r>
+    </w:p>
+    <w:p>
+      <w:r>
+        <w:t>El SISAV también cuenta con una plataforma en línea que permite a los usuarios acceder a información sobre la situación epidemiológica en diferentes regiones del país, así como a herramientas para la gestión de la información y la toma de decisiones en el control de enfermedades animales.</w:t>
+      </w:r>
+    </w:p>
+    <w:p>
+      <w:r>
+        <w:t>En resumen, el SISAV es un sistema importante para la prevención y control de enfermedades animales en Colombia, ya que permite una mejor vigilancia epidemiológica y una respuesta más rápida y efectiva ante posibles brotes. Esto contribuye a proteger la salud pública, la seguridad alimentaria y el desarrollo del sector agropecuario en el país.</w:t>
+      </w:r>
+    </w:p>
     <w:p>
       <w:r>
         <w:t xml:space="preserve">A medida que se desarrolló el proyecto se fueron integrando diferentes instituciones u organizaciones como: Banco Agrario, Centro de Investigación de la caña de azúcar de </w:t>
@@ -3310,6 +3299,7 @@
         <w:spacing w:after="0"/>
       </w:pPr>
       <w:r>
+        <w:lastRenderedPageBreak/>
         <w:t>Comité ejecutivo.</w:t>
       </w:r>
     </w:p>
@@ -3333,7 +3323,15 @@
         </w:numPr>
       </w:pPr>
       <w:r>
-        <w:t>Coordinación de proyectos.(Mapa inteligente, Portal electrónico, Bases de datos, Inteligencia de mercados y comercio electrónico.)</w:t>
+        <w:t xml:space="preserve">Coordinación de </w:t>
+      </w:r>
+      <w:proofErr w:type="gramStart"/>
+      <w:r>
+        <w:t>proyectos.(</w:t>
+      </w:r>
+      <w:proofErr w:type="gramEnd"/>
+      <w:r>
+        <w:t>Mapa inteligente, Portal electrónico, Bases de datos, Inteligencia de mercados y comercio electrónico.)</w:t>
       </w:r>
     </w:p>
     <w:p>
@@ -3425,7 +3423,6 @@
           <w:sz w:val="24"/>
           <w:szCs w:val="24"/>
         </w:rPr>
-        <w:lastRenderedPageBreak/>
         <w:drawing>
           <wp:inline distT="114300" distB="114300" distL="114300" distR="114300" wp14:anchorId="688EB580" wp14:editId="45D5D900">
             <wp:extent cx="3533775" cy="2676525"/>
@@ -3488,6 +3485,7 @@
           <w:sz w:val="24"/>
           <w:szCs w:val="24"/>
         </w:rPr>
+        <w:lastRenderedPageBreak/>
         <w:drawing>
           <wp:inline distT="114300" distB="114300" distL="114300" distR="114300" wp14:anchorId="37F2A540" wp14:editId="72BA5054">
             <wp:extent cx="5172075" cy="3514725"/>
@@ -3540,7 +3538,6 @@
           <w:sz w:val="24"/>
           <w:szCs w:val="24"/>
         </w:rPr>
-        <w:lastRenderedPageBreak/>
         <w:drawing>
           <wp:inline distT="114300" distB="114300" distL="114300" distR="114300" wp14:anchorId="70A89CAD" wp14:editId="0F8F83EC">
             <wp:extent cx="5267325" cy="4019550"/>
@@ -3623,6 +3620,7 @@
           <w:sz w:val="24"/>
           <w:szCs w:val="24"/>
         </w:rPr>
+        <w:lastRenderedPageBreak/>
         <w:t xml:space="preserve">Administrativo: </w:t>
       </w:r>
     </w:p>
@@ -4052,7 +4050,6 @@
           <w:sz w:val="24"/>
           <w:szCs w:val="24"/>
         </w:rPr>
-        <w:lastRenderedPageBreak/>
         <w:t>Proyectos en curso</w:t>
       </w:r>
     </w:p>
@@ -4327,45 +4324,76 @@
     </w:p>
     <w:p/>
     <w:p>
-      <w:pPr>
-        <w:spacing w:line="480" w:lineRule="auto"/>
-      </w:pPr>
       <w:proofErr w:type="spellStart"/>
       <w:r>
         <w:t>Agrocraft</w:t>
       </w:r>
       <w:proofErr w:type="spellEnd"/>
       <w:r>
-        <w:t xml:space="preserve"> es una aplicación para dispositivo móvil y página web con el fin de gestionar la comercialización de productos agrícolas entre organizaciones productoras y consumidoras asociadas y mitigar la brecha de la oferta y la demanda </w:t>
-      </w:r>
-      <w:r>
+        <w:t xml:space="preserve"> es una empresa mexicana que se dedica a la producción y comercialización de soluciones tecnológicas para la agricultura. La empresa se enfoca en el desarrollo de tecnologías que permitan una gestión más eficiente de los cultivos y una reducción del impacto ambiental en la agricultura.</w:t>
+      </w:r>
+    </w:p>
+    <w:p>
+      <w:pPr>
         <w:rPr>
           <w:i/>
         </w:rPr>
-        <w:t xml:space="preserve">“Los productores asignan, desde un dispositivo móvil, la producción de sus cultivos según las necesidades de las organizaciones consumidoras. El software hace una estimación de la fecha y la cantidad de producción de sus futuras cosechas. Esto se hace mediante un modelo que opera en base a información sobre el área a sembrar y el producto escogido. Las organizaciones consumidoras gestionan, desde un navegador web, sus necesidades productivas a partir de los cultivos registrados por las productoras y las cosechas realmente obtenidas.” </w:t>
-      </w:r>
-    </w:p>
-    <w:p>
-      <w:pPr>
-        <w:spacing w:line="480" w:lineRule="auto"/>
+      </w:pPr>
+      <w:proofErr w:type="spellStart"/>
+      <w:r>
         <w:rPr>
           <w:i/>
         </w:rPr>
-      </w:pPr>
+        <w:t>Agrocraft</w:t>
+      </w:r>
+      <w:proofErr w:type="spellEnd"/>
       <w:r>
         <w:rPr>
           <w:i/>
         </w:rPr>
-        <w:t>La presencia de las tecnologías de la información y la comunicación para automatizar y optimizar procesos agrícolas, aumentar la rentabilidad y productividad de los recursos económicos e incluir la asistencia técnica, permite ofrecer productos y servicios más adecuados a las necesidades y ampliar las oportunidades de progreso en el sector (Cárdenas, 2012).</w:t>
-      </w:r>
-    </w:p>
-    <w:p>
-      <w:pPr>
-        <w:spacing w:line="480" w:lineRule="auto"/>
+        <w:t xml:space="preserve"> ofrece una variedad de soluciones tecnológicas para el sector agropecuario, incluyendo sensores para la medición de variables como la humedad del suelo, la temperatura </w:t>
+      </w:r>
+      <w:r>
         <w:rPr>
           <w:i/>
         </w:rPr>
-      </w:pPr>
+        <w:lastRenderedPageBreak/>
+        <w:t>y la calidad del aire, y sistemas de riego inteligente que utilizan algoritmos y datos en tiempo real para optimizar el uso del agua y los nutrientes en los cultivos.</w:t>
+      </w:r>
+    </w:p>
+    <w:p>
+      <w:pPr>
+        <w:rPr>
+          <w:i/>
+        </w:rPr>
+      </w:pPr>
+      <w:r>
+        <w:rPr>
+          <w:i/>
+        </w:rPr>
+        <w:t>Además, la empresa ofrece herramientas para la gestión de la información y el monitoreo de los cultivos, como aplicaciones móviles y plataformas en línea que permiten a los agricultores y técnicos agrícolas acceder a datos sobre la salud de los cultivos, el clima y otros factores relevantes para la producción agrícola.</w:t>
+      </w:r>
+    </w:p>
+    <w:p>
+      <w:pPr>
+        <w:rPr>
+          <w:i/>
+        </w:rPr>
+      </w:pPr>
+      <w:proofErr w:type="spellStart"/>
+      <w:r>
+        <w:rPr>
+          <w:i/>
+        </w:rPr>
+        <w:t>Agrocraft</w:t>
+      </w:r>
+      <w:proofErr w:type="spellEnd"/>
+      <w:r>
+        <w:rPr>
+          <w:i/>
+        </w:rPr>
+        <w:t xml:space="preserve"> tiene como objetivo principal mejorar la productividad y la sostenibilidad de la agricultura, utilizando tecnologías innovadoras y sostenibles que permitan una gestión más eficiente y responsable de los recursos naturales en la agricultura.</w:t>
+      </w:r>
     </w:p>
     <w:p>
       <w:pPr>
@@ -4490,29 +4518,56 @@
       </w:r>
     </w:p>
     <w:p>
-      <w:pPr>
-        <w:spacing w:line="480" w:lineRule="auto"/>
-      </w:pPr>
       <w:bookmarkStart w:id="13" w:name="_heading=h.pmb5t2dzg25o" w:colFirst="0" w:colLast="0"/>
       <w:bookmarkEnd w:id="13"/>
       <w:r>
-        <w:t>AGRONET es la Red del Sector Agropecuario, que ofrece información oportuna y confiable a los productores y demás agentes de las cadenas productivas, como apoyo a la toma de decisiones.</w:t>
-      </w:r>
-    </w:p>
+        <w:t xml:space="preserve">Es </w:t>
+      </w:r>
+      <w:r>
+        <w:t>una plataforma digital creada por el Ministerio de Agricultura y Desarrollo Rural de Colombia para proporcionar información y servicios relacionados con el sector agropecuario del país. La plataforma está disponible en línea y a través de una aplicación móvil para dispositivos Android.</w:t>
+      </w:r>
+    </w:p>
+    <w:p>
+      <w:proofErr w:type="spellStart"/>
+      <w:r>
+        <w:t>Agronet</w:t>
+      </w:r>
+      <w:proofErr w:type="spellEnd"/>
+      <w:r>
+        <w:t xml:space="preserve"> ofrece una amplia gama de servicios y recursos para agricultores, ganaderos, técnicos agrícolas y otros actores del sector agropecuario, incluyendo información sobre el clima, </w:t>
+      </w:r>
+      <w:r>
+        <w:lastRenderedPageBreak/>
+        <w:t>precios de los productos agrícolas, noticias, eventos y oportunidades de financiamiento y capacitación.</w:t>
+      </w:r>
+    </w:p>
+    <w:p>
+      <w:r>
+        <w:t xml:space="preserve">Además, </w:t>
+      </w:r>
+      <w:proofErr w:type="spellStart"/>
+      <w:r>
+        <w:t>Agronet</w:t>
+      </w:r>
+      <w:proofErr w:type="spellEnd"/>
+      <w:r>
+        <w:t xml:space="preserve"> cuenta con herramientas interactivas que permiten a los usuarios calcular los costos de producción de diferentes cultivos y realizar análisis de mercado para tomar decisiones informadas sobre la producción y la comercialización de sus productos.</w:t>
+      </w:r>
+    </w:p>
+    <w:p>
+      <w:r>
+        <w:t>La plataforma también incluye una sección dedicada a la gestión de la información y la trazabilidad de los productos agrícolas, lo que permite a los agricultores y otros actores del sector mantener registros detallados de sus operaciones y productos, lo que contribuye a mejorar la calidad y seguridad de los productos agrícolas.</w:t>
+      </w:r>
+    </w:p>
+    <w:p/>
     <w:p>
       <w:pPr>
         <w:spacing w:line="480" w:lineRule="auto"/>
       </w:pPr>
-    </w:p>
-    <w:p>
-      <w:pPr>
-        <w:spacing w:line="480" w:lineRule="auto"/>
-      </w:pPr>
       <w:r>
         <w:rPr>
           <w:noProof/>
         </w:rPr>
-        <w:lastRenderedPageBreak/>
         <w:drawing>
           <wp:inline distT="114300" distB="114300" distL="114300" distR="114300" wp14:anchorId="617A7190" wp14:editId="31638F75">
             <wp:extent cx="5966809" cy="3441539"/>
@@ -6844,7 +6899,7 @@
           <w:sz w:val="24"/>
           <w:szCs w:val="24"/>
         </w:rPr>
-        <w:t>El sector agropecuario en Colombia requiere la implementación de soluciones informáticas, como los sistemas de información, que permitan mejorar la competitividad, optimizar el uso de los recursos y gestionar la información, esto con el fin de estimular la productividad del sector.</w:t>
+        <w:t>Un problema común en el sector agropecuario en Colombia es la falta de información y coordinación entre los diferentes actores del sector, lo que puede dificultar la toma de decisiones informadas y eficaces. Por ejemplo, los agricultores pueden no tener acceso a información actualizada sobre los precios de los productos agrícolas en los mercados, lo que puede llevar a decisiones de producción y comercialización ineficientes.</w:t>
       </w:r>
     </w:p>
     <w:p>
@@ -6861,7 +6916,7 @@
           <w:sz w:val="24"/>
           <w:szCs w:val="24"/>
         </w:rPr>
-        <w:t>Para los micro y macro empresarios del sector agropecuario resulta de vital importancia una gran comunicación interna y externa con sus clientes y proveedores, además se necesita que este flujo de información sea cada vez más eficiente y efectivo, para así poder identificar y resolver problemas con el menor tiempo y costo posible.</w:t>
+        <w:t>Por lo tanto, un problema para el sector agropecuario en Colombia que podría resolverse con la implementación de un sistema de información es la falta de coordinación y acceso a información actualizada sobre los precios, la oferta y la demanda de los productos agrícolas en los mercados nacionales e internacionales.</w:t>
       </w:r>
     </w:p>
     <w:p>
@@ -6878,6 +6933,23 @@
           <w:sz w:val="24"/>
           <w:szCs w:val="24"/>
         </w:rPr>
+        <w:t>Un sistema de información eficaz podría permitir a los agricultores, comerciantes y otros actores del sector agropecuario acceder a información en tiempo real sobre los precios y la oferta y la demanda de los productos agrícolas, lo que les permitiría tomar decisiones informadas sobre la producción y la comercialización. Además, un sistema de información podría ayudar a mejorar la trazabilidad y la calidad de los productos agrícolas, lo que podría mejorar la reputación de los productos colombianos en los mercados nacionales e internacionales.</w:t>
+      </w:r>
+    </w:p>
+    <w:p>
+      <w:pPr>
+        <w:shd w:val="clear" w:color="auto" w:fill="FFFFFF"/>
+        <w:spacing w:after="0" w:line="480" w:lineRule="auto"/>
+        <w:rPr>
+          <w:sz w:val="24"/>
+          <w:szCs w:val="24"/>
+        </w:rPr>
+      </w:pPr>
+      <w:r>
+        <w:rPr>
+          <w:sz w:val="24"/>
+          <w:szCs w:val="24"/>
+        </w:rPr>
         <w:t xml:space="preserve">Es allí donde </w:t>
       </w:r>
       <w:proofErr w:type="spellStart"/>
@@ -6894,7 +6966,15 @@
           <w:sz w:val="24"/>
           <w:szCs w:val="24"/>
         </w:rPr>
-        <w:t xml:space="preserve"> Col propone una solución a través de un sistema de información pensado específicamente para las necesidades que urgen a los productores agrícolas y sus proveedores, para lo cual es necesario un estudio de viabilidad para la implementación y posterior adopción del software, en ese sentido surge la siguiente pregunta de investigación:</w:t>
+        <w:t xml:space="preserve"> Col propone una solución a través de un sistema de información pensado específicamente para las necesidades que urgen a los productores agrícolas y sus proveedores, para lo cual es necesario un estudio de viabilidad para la </w:t>
+      </w:r>
+      <w:r>
+        <w:rPr>
+          <w:sz w:val="24"/>
+          <w:szCs w:val="24"/>
+        </w:rPr>
+        <w:lastRenderedPageBreak/>
+        <w:t>implementación y posterior adopción del software, en ese sentido surge la siguiente pregunta de investigación:</w:t>
       </w:r>
     </w:p>
     <w:p>
@@ -6931,10 +7011,10 @@
         <w:pStyle w:val="Ttulo1"/>
         <w:numPr>
           <w:ilvl w:val="0"/>
-          <w:numId w:val="12"/>
+          <w:numId w:val="0"/>
         </w:numPr>
         <w:spacing w:line="480" w:lineRule="auto"/>
-        <w:ind w:left="360" w:firstLine="0"/>
+        <w:ind w:left="720" w:hanging="360"/>
         <w:rPr>
           <w:rFonts w:ascii="Arial" w:eastAsia="Arial" w:hAnsi="Arial" w:cs="Arial"/>
           <w:b/>
@@ -7004,7 +7084,7 @@
     </w:p>
     <w:p>
       <w:pPr>
-        <w:spacing w:after="0" w:line="480" w:lineRule="auto"/>
+        <w:spacing w:after="0"/>
         <w:jc w:val="both"/>
         <w:rPr>
           <w:sz w:val="24"/>
@@ -7016,8 +7096,46 @@
           <w:sz w:val="24"/>
           <w:szCs w:val="24"/>
         </w:rPr>
-        <w:t>Analizar y diseñar un sistema de información que cumpla las necesidades que requieran los productores agrícolas y proveedores de suministros del sector agropecuario en Colombia.</w:t>
-      </w:r>
+        <w:t>El objetivo general de la implementación</w:t>
+      </w:r>
+      <w:r>
+        <w:rPr>
+          <w:sz w:val="24"/>
+          <w:szCs w:val="24"/>
+        </w:rPr>
+        <w:t xml:space="preserve"> de APSICOL </w:t>
+      </w:r>
+      <w:r>
+        <w:rPr>
+          <w:sz w:val="24"/>
+          <w:szCs w:val="24"/>
+        </w:rPr>
+        <w:t xml:space="preserve">en el sector agropecuario en Colombia </w:t>
+      </w:r>
+      <w:r>
+        <w:rPr>
+          <w:sz w:val="24"/>
+          <w:szCs w:val="24"/>
+        </w:rPr>
+        <w:t>es</w:t>
+      </w:r>
+      <w:r>
+        <w:rPr>
+          <w:sz w:val="24"/>
+          <w:szCs w:val="24"/>
+        </w:rPr>
+        <w:t xml:space="preserve"> mejorar la toma de decisiones informadas y eficaces por parte de los diferentes actores del sector, incluyendo agricultores, comerciantes, técnicos agrícolas y entidades gubernamentales.</w:t>
+      </w:r>
+    </w:p>
+    <w:p>
+      <w:pPr>
+        <w:spacing w:after="0"/>
+        <w:jc w:val="both"/>
+        <w:rPr>
+          <w:sz w:val="24"/>
+          <w:szCs w:val="24"/>
+        </w:rPr>
+      </w:pPr>
     </w:p>
     <w:p>
       <w:pPr>
@@ -7056,7 +7174,7 @@
           <w:ilvl w:val="0"/>
           <w:numId w:val="25"/>
         </w:numPr>
-        <w:spacing w:after="0" w:line="480" w:lineRule="auto"/>
+        <w:spacing w:after="0"/>
         <w:rPr>
           <w:sz w:val="24"/>
           <w:szCs w:val="24"/>
@@ -7076,7 +7194,7 @@
           <w:ilvl w:val="0"/>
           <w:numId w:val="25"/>
         </w:numPr>
-        <w:spacing w:after="0" w:line="480" w:lineRule="auto"/>
+        <w:spacing w:after="0"/>
         <w:rPr>
           <w:sz w:val="24"/>
           <w:szCs w:val="24"/>
@@ -7096,7 +7214,7 @@
           <w:ilvl w:val="0"/>
           <w:numId w:val="25"/>
         </w:numPr>
-        <w:spacing w:after="0" w:line="480" w:lineRule="auto"/>
+        <w:spacing w:after="0"/>
         <w:rPr>
           <w:sz w:val="24"/>
           <w:szCs w:val="24"/>
@@ -7172,24 +7290,31 @@
           <w:sz w:val="36"/>
           <w:szCs w:val="36"/>
         </w:rPr>
+        <w:t>Estrategia Metodológica</w:t>
+      </w:r>
+    </w:p>
+    <w:p>
+      <w:pPr>
+        <w:spacing w:line="360" w:lineRule="auto"/>
+        <w:rPr>
+          <w:sz w:val="24"/>
+          <w:szCs w:val="24"/>
+        </w:rPr>
+      </w:pPr>
+      <w:r>
+        <w:rPr>
+          <w:sz w:val="24"/>
+          <w:szCs w:val="24"/>
+        </w:rPr>
+        <w:t xml:space="preserve">La estrategia de este proyecto se define en 2 momentos: Recolección de la información e Implementación del proyecto; La recolección de información se fundamenta en que los especialistas de las áreas Agrícola y Pecuaria buscarán las fuentes de información que permitan nutrir la base de datos del sistema de información, la información faltante se irá nutriendo con el equipo de investigación. La implementación del proyecto se buscará llegar a un punto de estabilidad donde se pueda poner en marcha un </w:t>
+      </w:r>
+      <w:r>
+        <w:rPr>
+          <w:sz w:val="24"/>
+          <w:szCs w:val="24"/>
+        </w:rPr>
         <w:lastRenderedPageBreak/>
-        <w:t>Estrategia Metodológica</w:t>
-      </w:r>
-    </w:p>
-    <w:p>
-      <w:pPr>
-        <w:spacing w:line="480" w:lineRule="auto"/>
-        <w:rPr>
-          <w:sz w:val="24"/>
-          <w:szCs w:val="24"/>
-        </w:rPr>
-      </w:pPr>
-      <w:r>
-        <w:rPr>
-          <w:sz w:val="24"/>
-          <w:szCs w:val="24"/>
-        </w:rPr>
-        <w:t xml:space="preserve">La estrategia de este proyecto se define en 2 momentos: Recolección de la información e Implementación del proyecto; La recolección de información se fundamenta en que los especialistas de las áreas Agrícola y Pecuaria buscarán las fuentes de información que permitan nutrir la base de datos del sistema de información, la información faltante se irá nutriendo con el equipo de investigación. La implementación del proyecto se buscará llegar a un punto de estabilidad donde se pueda poner en marcha un entregable mínimo funcional que permita dar a conocer el aplicativo e ir trabajando en las mejoras y corrección de errores; Luego </w:t>
+        <w:t xml:space="preserve">entregable mínimo funcional que permita dar a conocer el aplicativo e ir trabajando en las mejoras y corrección de errores; Luego </w:t>
       </w:r>
       <w:proofErr w:type="spellStart"/>
       <w:r>
@@ -7226,7 +7351,7 @@
     </w:p>
     <w:p>
       <w:pPr>
-        <w:spacing w:line="480" w:lineRule="auto"/>
+        <w:spacing w:line="360" w:lineRule="auto"/>
         <w:rPr>
           <w:sz w:val="24"/>
           <w:szCs w:val="24"/>
@@ -7238,6 +7363,146 @@
           <w:szCs w:val="24"/>
         </w:rPr>
         <w:t>Se usarán las metodologías ágiles que se requieran para poder llevar el proyecto a buen término y las tecnologías de mayor escalabilidad que se tenga al alcance al momento de la implementación del sistema de información.</w:t>
+      </w:r>
+    </w:p>
+    <w:p>
+      <w:pPr>
+        <w:numPr>
+          <w:ilvl w:val="0"/>
+          <w:numId w:val="1"/>
+        </w:numPr>
+        <w:pBdr>
+          <w:top w:val="nil"/>
+          <w:left w:val="nil"/>
+          <w:bottom w:val="nil"/>
+          <w:right w:val="nil"/>
+          <w:between w:val="nil"/>
+        </w:pBdr>
+        <w:spacing w:after="0" w:line="360" w:lineRule="auto"/>
+        <w:jc w:val="both"/>
+        <w:rPr>
+          <w:color w:val="000000"/>
+          <w:sz w:val="24"/>
+          <w:szCs w:val="24"/>
+        </w:rPr>
+      </w:pPr>
+      <w:r>
+        <w:rPr>
+          <w:b/>
+          <w:color w:val="000000"/>
+          <w:sz w:val="24"/>
+          <w:szCs w:val="24"/>
+        </w:rPr>
+        <w:t xml:space="preserve">Enfoque Metodológico: </w:t>
+      </w:r>
+      <w:r>
+        <w:rPr>
+          <w:sz w:val="24"/>
+          <w:szCs w:val="24"/>
+        </w:rPr>
+        <w:t>Desarrollo de software.</w:t>
+      </w:r>
+    </w:p>
+    <w:p>
+      <w:pPr>
+        <w:numPr>
+          <w:ilvl w:val="0"/>
+          <w:numId w:val="1"/>
+        </w:numPr>
+        <w:pBdr>
+          <w:top w:val="nil"/>
+          <w:left w:val="nil"/>
+          <w:bottom w:val="nil"/>
+          <w:right w:val="nil"/>
+          <w:between w:val="nil"/>
+        </w:pBdr>
+        <w:spacing w:after="0" w:line="360" w:lineRule="auto"/>
+        <w:jc w:val="both"/>
+        <w:rPr>
+          <w:color w:val="000000"/>
+          <w:sz w:val="24"/>
+          <w:szCs w:val="24"/>
+        </w:rPr>
+      </w:pPr>
+      <w:r>
+        <w:rPr>
+          <w:b/>
+          <w:color w:val="000000"/>
+          <w:sz w:val="24"/>
+          <w:szCs w:val="24"/>
+        </w:rPr>
+        <w:t>Procedimientos, métodos o técnicas utilizados:</w:t>
+      </w:r>
+      <w:r>
+        <w:rPr>
+          <w:color w:val="000000"/>
+          <w:sz w:val="24"/>
+          <w:szCs w:val="24"/>
+        </w:rPr>
+        <w:t xml:space="preserve"> El presente proyecto </w:t>
+      </w:r>
+      <w:r>
+        <w:rPr>
+          <w:sz w:val="24"/>
+          <w:szCs w:val="24"/>
+        </w:rPr>
+        <w:t>se estructura con metodologías ágiles, XP(</w:t>
+      </w:r>
+      <w:r>
+        <w:rPr>
+          <w:sz w:val="25"/>
+          <w:szCs w:val="25"/>
+          <w:highlight w:val="white"/>
+        </w:rPr>
+        <w:t xml:space="preserve">Extreme  </w:t>
+      </w:r>
+      <w:proofErr w:type="spellStart"/>
+      <w:r>
+        <w:rPr>
+          <w:sz w:val="25"/>
+          <w:szCs w:val="25"/>
+          <w:highlight w:val="white"/>
+        </w:rPr>
+        <w:t>Programming</w:t>
+      </w:r>
+      <w:proofErr w:type="spellEnd"/>
+      <w:r>
+        <w:rPr>
+          <w:sz w:val="24"/>
+          <w:szCs w:val="24"/>
+        </w:rPr>
+        <w:t xml:space="preserve">) </w:t>
+      </w:r>
+      <w:r>
+        <w:rPr>
+          <w:i/>
+          <w:sz w:val="24"/>
+          <w:szCs w:val="24"/>
+        </w:rPr>
+        <w:t>“Es  una  disciplina  de  desarrollo  de  software  basada en  los  métodos  ágiles,  que  evidencia  principios  tales  como  el  desarrollo  incremental,  la  participación activa del cliente, el interés en las personas y no en los procesos como elemento principal, y aceptar el cambio y la simplicidad (Beck et al., 2001)</w:t>
+      </w:r>
+      <w:r>
+        <w:rPr>
+          <w:sz w:val="24"/>
+          <w:szCs w:val="24"/>
+        </w:rPr>
+        <w:t xml:space="preserve">; en el proceso de recolección de información se utilizó la entrevista y encuesta como fuente inicial o punto de partida para direccionar las funcionalidades y el alcance del sistema de información, el formato de requisitos de software Está basado y es conforme con el estándar IEEE </w:t>
+      </w:r>
+      <w:proofErr w:type="spellStart"/>
+      <w:r>
+        <w:rPr>
+          <w:sz w:val="24"/>
+          <w:szCs w:val="24"/>
+        </w:rPr>
+        <w:t>Std</w:t>
+      </w:r>
+      <w:proofErr w:type="spellEnd"/>
+      <w:r>
+        <w:rPr>
+          <w:sz w:val="24"/>
+          <w:szCs w:val="24"/>
+        </w:rPr>
+        <w:t xml:space="preserve"> 830-1998.</w:t>
       </w:r>
     </w:p>
     <w:p>
@@ -7256,155 +7521,6 @@
         <w:spacing w:after="0" w:line="480" w:lineRule="auto"/>
         <w:jc w:val="both"/>
         <w:rPr>
-          <w:color w:val="000000"/>
-          <w:sz w:val="24"/>
-          <w:szCs w:val="24"/>
-        </w:rPr>
-      </w:pPr>
-      <w:r>
-        <w:rPr>
-          <w:b/>
-          <w:color w:val="000000"/>
-          <w:sz w:val="24"/>
-          <w:szCs w:val="24"/>
-        </w:rPr>
-        <w:t xml:space="preserve">Enfoque Metodológico: </w:t>
-      </w:r>
-      <w:r>
-        <w:rPr>
-          <w:sz w:val="24"/>
-          <w:szCs w:val="24"/>
-        </w:rPr>
-        <w:t>Desarrollo de software.</w:t>
-      </w:r>
-    </w:p>
-    <w:p>
-      <w:pPr>
-        <w:numPr>
-          <w:ilvl w:val="0"/>
-          <w:numId w:val="1"/>
-        </w:numPr>
-        <w:pBdr>
-          <w:top w:val="nil"/>
-          <w:left w:val="nil"/>
-          <w:bottom w:val="nil"/>
-          <w:right w:val="nil"/>
-          <w:between w:val="nil"/>
-        </w:pBdr>
-        <w:spacing w:after="0" w:line="480" w:lineRule="auto"/>
-        <w:jc w:val="both"/>
-        <w:rPr>
-          <w:color w:val="000000"/>
-          <w:sz w:val="24"/>
-          <w:szCs w:val="24"/>
-        </w:rPr>
-      </w:pPr>
-      <w:r>
-        <w:rPr>
-          <w:b/>
-          <w:color w:val="000000"/>
-          <w:sz w:val="24"/>
-          <w:szCs w:val="24"/>
-        </w:rPr>
-        <w:t>Procedimientos, métodos o técnicas utilizados:</w:t>
-      </w:r>
-      <w:r>
-        <w:rPr>
-          <w:color w:val="000000"/>
-          <w:sz w:val="24"/>
-          <w:szCs w:val="24"/>
-        </w:rPr>
-        <w:t xml:space="preserve"> El presente proyecto </w:t>
-      </w:r>
-      <w:r>
-        <w:rPr>
-          <w:sz w:val="24"/>
-          <w:szCs w:val="24"/>
-        </w:rPr>
-        <w:t>se estructura con metodologías ágiles, XP(</w:t>
-      </w:r>
-      <w:r>
-        <w:rPr>
-          <w:sz w:val="25"/>
-          <w:szCs w:val="25"/>
-          <w:highlight w:val="white"/>
-        </w:rPr>
-        <w:t xml:space="preserve">Extreme  </w:t>
-      </w:r>
-      <w:proofErr w:type="spellStart"/>
-      <w:r>
-        <w:rPr>
-          <w:sz w:val="25"/>
-          <w:szCs w:val="25"/>
-          <w:highlight w:val="white"/>
-        </w:rPr>
-        <w:t>Programming</w:t>
-      </w:r>
-      <w:proofErr w:type="spellEnd"/>
-      <w:r>
-        <w:rPr>
-          <w:sz w:val="24"/>
-          <w:szCs w:val="24"/>
-        </w:rPr>
-        <w:t xml:space="preserve">) </w:t>
-      </w:r>
-      <w:r>
-        <w:rPr>
-          <w:i/>
-          <w:sz w:val="24"/>
-          <w:szCs w:val="24"/>
-        </w:rPr>
-        <w:t xml:space="preserve">“Es  una  disciplina  de  desarrollo  de  software  basada en  los  métodos  ágiles,  que  evidencia  principios  tales  como  el  desarrollo  incremental,  la  participación </w:t>
-      </w:r>
-      <w:r>
-        <w:rPr>
-          <w:i/>
-          <w:sz w:val="24"/>
-          <w:szCs w:val="24"/>
-        </w:rPr>
-        <w:lastRenderedPageBreak/>
-        <w:t>activa del cliente, el interés en las personas y no en los procesos como elemento principal, y aceptar el cambio y la simplicidad (Beck et al., 2001)</w:t>
-      </w:r>
-      <w:r>
-        <w:rPr>
-          <w:sz w:val="24"/>
-          <w:szCs w:val="24"/>
-        </w:rPr>
-        <w:t xml:space="preserve">; en el proceso de recolección de información se utilizó la entrevista y encuesta como fuente inicial o punto de partida para direccionar las funcionalidades y el alcance del sistema de información, el formato de requisitos de software Está basado y es conforme con el estándar IEEE </w:t>
-      </w:r>
-      <w:proofErr w:type="spellStart"/>
-      <w:r>
-        <w:rPr>
-          <w:sz w:val="24"/>
-          <w:szCs w:val="24"/>
-        </w:rPr>
-        <w:t>Std</w:t>
-      </w:r>
-      <w:proofErr w:type="spellEnd"/>
-      <w:r>
-        <w:rPr>
-          <w:sz w:val="24"/>
-          <w:szCs w:val="24"/>
-        </w:rPr>
-        <w:t xml:space="preserve"> 830-1998.</w:t>
-      </w:r>
-    </w:p>
-    <w:p>
-      <w:pPr>
-        <w:numPr>
-          <w:ilvl w:val="0"/>
-          <w:numId w:val="1"/>
-        </w:numPr>
-        <w:pBdr>
-          <w:top w:val="nil"/>
-          <w:left w:val="nil"/>
-          <w:bottom w:val="nil"/>
-          <w:right w:val="nil"/>
-          <w:between w:val="nil"/>
-        </w:pBdr>
-        <w:spacing w:after="0" w:line="480" w:lineRule="auto"/>
-        <w:jc w:val="both"/>
-        <w:rPr>
           <w:b/>
           <w:sz w:val="24"/>
           <w:szCs w:val="24"/>
@@ -7614,6 +7730,7 @@
           <w:sz w:val="24"/>
           <w:szCs w:val="24"/>
         </w:rPr>
+        <w:lastRenderedPageBreak/>
         <w:t xml:space="preserve">IEEE </w:t>
       </w:r>
       <w:proofErr w:type="spellStart"/>
@@ -7907,7 +8024,6 @@
           <w:sz w:val="24"/>
           <w:szCs w:val="24"/>
         </w:rPr>
-        <w:lastRenderedPageBreak/>
         <w:t>Diccionarios de datos</w:t>
       </w:r>
     </w:p>
@@ -8605,7 +8721,23 @@
           <w:sz w:val="24"/>
           <w:szCs w:val="24"/>
         </w:rPr>
-        <w:t xml:space="preserve">2 Desarrolladores web. </w:t>
+        <w:t xml:space="preserve">2 </w:t>
+      </w:r>
+      <w:proofErr w:type="gramStart"/>
+      <w:r>
+        <w:rPr>
+          <w:sz w:val="24"/>
+          <w:szCs w:val="24"/>
+        </w:rPr>
+        <w:t>Desarrolladores</w:t>
+      </w:r>
+      <w:proofErr w:type="gramEnd"/>
+      <w:r>
+        <w:rPr>
+          <w:sz w:val="24"/>
+          <w:szCs w:val="24"/>
+        </w:rPr>
+        <w:t xml:space="preserve"> web. </w:t>
       </w:r>
     </w:p>
     <w:p>
@@ -8627,7 +8759,23 @@
           <w:szCs w:val="24"/>
         </w:rPr>
         <w:lastRenderedPageBreak/>
-        <w:t>1 Jefe de proyectos</w:t>
+        <w:t xml:space="preserve">1 </w:t>
+      </w:r>
+      <w:proofErr w:type="gramStart"/>
+      <w:r>
+        <w:rPr>
+          <w:sz w:val="24"/>
+          <w:szCs w:val="24"/>
+        </w:rPr>
+        <w:t>Jefe</w:t>
+      </w:r>
+      <w:proofErr w:type="gramEnd"/>
+      <w:r>
+        <w:rPr>
+          <w:sz w:val="24"/>
+          <w:szCs w:val="24"/>
+        </w:rPr>
+        <w:t xml:space="preserve"> de proyectos</w:t>
       </w:r>
     </w:p>
     <w:p>
@@ -9046,7 +9194,15 @@
       <w:bookmarkStart w:id="23" w:name="_heading=h.o6kcxhw7mltx" w:colFirst="0" w:colLast="0"/>
       <w:bookmarkEnd w:id="23"/>
       <w:r>
-        <w:t>Conocidas las necesidades y requerimientos de los usuarios, se procedió a realizar el diseño del sistema de información, se diseñaron los procedimientos para el procesamiento de datos, asegurando que sean los correctos, asimismo se diseñó un modelo para consumir API 's con información relevante para los agricultores. Se diseñó una mesa de ayuda dentro del sistema de información donde los agricultores pueden realizar inquietudes, y al otro lado expertos en agricultura pueden darle trámite a dichas solicitudes. Por medio del módulo que se implementó para la gestión de los suministros por parte de los proveedores, los agricultores podrán realizar pedidos y tener control sobre los productos o servicios que adquieren.</w:t>
+        <w:t xml:space="preserve">Conocidas las necesidades y requerimientos de los usuarios, se procedió a realizar el diseño del sistema de información, se diseñaron los procedimientos para el procesamiento de datos, asegurando que sean los correctos, asimismo se diseñó un modelo para consumir API 's con información relevante para los agricultores. Se diseñó una mesa de ayuda dentro del sistema de información donde los agricultores pueden realizar inquietudes, y al otro </w:t>
+      </w:r>
+      <w:proofErr w:type="gramStart"/>
+      <w:r>
+        <w:t>lado expertos</w:t>
+      </w:r>
+      <w:proofErr w:type="gramEnd"/>
+      <w:r>
+        <w:t xml:space="preserve"> en agricultura pueden darle trámite a dichas solicitudes. Por medio del módulo que se implementó para la gestión de los suministros por parte de los proveedores, los agricultores podrán realizar pedidos y tener control sobre los productos o servicios que adquieren.</w:t>
       </w:r>
     </w:p>
     <w:p>
@@ -9202,7 +9358,15 @@
         <w:t>enviarán</w:t>
       </w:r>
       <w:r>
-        <w:t xml:space="preserve"> encuestas de satisfacción para el usuario con el fin de trabajar en dichos errores y en futuras mejoras; del mismo modo se alimentara la sección de preguntas y respuestas con el histórico de eventos que se genere en el sistema.</w:t>
+        <w:t xml:space="preserve"> encuestas de satisfacción para el usuario con el fin de trabajar en dichos errores y en futuras mejoras; del mismo modo se </w:t>
+      </w:r>
+      <w:proofErr w:type="gramStart"/>
+      <w:r>
+        <w:t>alimentara</w:t>
+      </w:r>
+      <w:proofErr w:type="gramEnd"/>
+      <w:r>
+        <w:t xml:space="preserve"> la sección de preguntas y respuestas con el histórico de eventos que se genere en el sistema.</w:t>
       </w:r>
     </w:p>
     <w:p>
@@ -9434,7 +9598,23 @@
           <w:szCs w:val="24"/>
         </w:rPr>
         <w:lastRenderedPageBreak/>
-        <w:t>agricultura y áreas afines, por medio de la misma mesa de ayuda pero con el rol de “Profesional en Agricultura” contacten los agricultores para responder las inquietudes generadas por los agricultores</w:t>
+        <w:t xml:space="preserve">agricultura y áreas afines, por medio de la misma mesa de </w:t>
+      </w:r>
+      <w:proofErr w:type="gramStart"/>
+      <w:r>
+        <w:rPr>
+          <w:sz w:val="24"/>
+          <w:szCs w:val="24"/>
+        </w:rPr>
+        <w:t>ayuda</w:t>
+      </w:r>
+      <w:proofErr w:type="gramEnd"/>
+      <w:r>
+        <w:rPr>
+          <w:sz w:val="24"/>
+          <w:szCs w:val="24"/>
+        </w:rPr>
+        <w:t xml:space="preserve"> pero con el rol de “Profesional en Agricultura” contacten los agricultores para responder las inquietudes generadas por los agricultores</w:t>
       </w:r>
     </w:p>
     <w:p>
@@ -9522,7 +9702,23 @@
           <w:sz w:val="24"/>
           <w:szCs w:val="24"/>
         </w:rPr>
-        <w:t>Resultados: Por medio de la implementación del sistema de información y del módulo de “Información relevante” y la mesa de ayuda, los agricultores podrán acceder a información en cualquier momento, además de consultar personal calificado de manera rápida sin la necesidad de desplazarse, ahorrando así tiempo valioso y dinero. Además se han adelantado capacitaciones sobre el uso del aplicativo por parte de los usuarios</w:t>
+        <w:t xml:space="preserve">Resultados: Por medio de la implementación del sistema de información y del módulo de “Información relevante” y la mesa de ayuda, los agricultores podrán acceder a información en cualquier momento, además de consultar personal calificado de manera rápida sin la necesidad de desplazarse, ahorrando así tiempo valioso y dinero. </w:t>
+      </w:r>
+      <w:proofErr w:type="gramStart"/>
+      <w:r>
+        <w:rPr>
+          <w:sz w:val="24"/>
+          <w:szCs w:val="24"/>
+        </w:rPr>
+        <w:t>Además</w:t>
+      </w:r>
+      <w:proofErr w:type="gramEnd"/>
+      <w:r>
+        <w:rPr>
+          <w:sz w:val="24"/>
+          <w:szCs w:val="24"/>
+        </w:rPr>
+        <w:t xml:space="preserve"> se han adelantado capacitaciones sobre el uso del aplicativo por parte de los usuarios</w:t>
       </w:r>
     </w:p>
     <w:p>
@@ -9558,7 +9754,23 @@
           <w:sz w:val="24"/>
           <w:szCs w:val="24"/>
         </w:rPr>
-        <w:t xml:space="preserve">El gerente del proyecto revisó que todos los gastos del proyecto estén aprobados y definidos desde el presupuesto inicial. Asimismo realiza un </w:t>
+        <w:t xml:space="preserve">El gerente del proyecto revisó que todos los gastos del proyecto estén aprobados y definidos desde el presupuesto inicial. </w:t>
+      </w:r>
+      <w:proofErr w:type="gramStart"/>
+      <w:r>
+        <w:rPr>
+          <w:sz w:val="24"/>
+          <w:szCs w:val="24"/>
+        </w:rPr>
+        <w:t>Asimismo</w:t>
+      </w:r>
+      <w:proofErr w:type="gramEnd"/>
+      <w:r>
+        <w:rPr>
+          <w:sz w:val="24"/>
+          <w:szCs w:val="24"/>
+        </w:rPr>
+        <w:t xml:space="preserve"> realiza un </w:t>
       </w:r>
       <w:r>
         <w:rPr>
@@ -12300,7 +12512,23 @@
           <w:sz w:val="24"/>
           <w:szCs w:val="24"/>
         </w:rPr>
-        <w:t xml:space="preserve">Comunicación constante con los interesados en el proyecto, sobre el progreso del mismo </w:t>
+        <w:t xml:space="preserve">Comunicación constante con los interesados en el proyecto, sobre el progreso </w:t>
+      </w:r>
+      <w:proofErr w:type="gramStart"/>
+      <w:r>
+        <w:rPr>
+          <w:sz w:val="24"/>
+          <w:szCs w:val="24"/>
+        </w:rPr>
+        <w:t>del mismo</w:t>
+      </w:r>
+      <w:proofErr w:type="gramEnd"/>
+      <w:r>
+        <w:rPr>
+          <w:sz w:val="24"/>
+          <w:szCs w:val="24"/>
+        </w:rPr>
+        <w:t xml:space="preserve"> </w:t>
       </w:r>
     </w:p>
     <w:p>
@@ -12544,12 +12772,21 @@
           <w:szCs w:val="24"/>
         </w:rPr>
       </w:pPr>
-      <w:r>
-        <w:rPr>
-          <w:sz w:val="24"/>
-          <w:szCs w:val="24"/>
-        </w:rPr>
-        <w:t>Asegurar que el código generado está libre de errores por medio de la ejecución de pruebas unitarias del código construido</w:t>
+      <w:proofErr w:type="gramStart"/>
+      <w:r>
+        <w:rPr>
+          <w:sz w:val="24"/>
+          <w:szCs w:val="24"/>
+        </w:rPr>
+        <w:t>Asegurar</w:t>
+      </w:r>
+      <w:proofErr w:type="gramEnd"/>
+      <w:r>
+        <w:rPr>
+          <w:sz w:val="24"/>
+          <w:szCs w:val="24"/>
+        </w:rPr>
+        <w:t xml:space="preserve"> que el código generado está libre de errores por medio de la ejecución de pruebas unitarias del código construido</w:t>
       </w:r>
     </w:p>
     <w:p>
@@ -15872,7 +16109,23 @@
                 <w:sz w:val="24"/>
                 <w:szCs w:val="24"/>
               </w:rPr>
-              <w:t>Descripción de las características de la situación que requiere una solicitud de cambio de costos. Impacto del mismo sobre el proyecto (Costo, Calidad, tiempo y alcance).</w:t>
+              <w:t xml:space="preserve">Descripción de las características de la situación que requiere una solicitud de cambio de costos. Impacto </w:t>
+            </w:r>
+            <w:proofErr w:type="gramStart"/>
+            <w:r>
+              <w:rPr>
+                <w:sz w:val="24"/>
+                <w:szCs w:val="24"/>
+              </w:rPr>
+              <w:t>del mismo</w:t>
+            </w:r>
+            <w:proofErr w:type="gramEnd"/>
+            <w:r>
+              <w:rPr>
+                <w:sz w:val="24"/>
+                <w:szCs w:val="24"/>
+              </w:rPr>
+              <w:t xml:space="preserve"> sobre el proyecto (Costo, Calidad, tiempo y alcance).</w:t>
             </w:r>
           </w:p>
           <w:p>
@@ -16036,6 +16289,7 @@
               <w:t xml:space="preserve">La persona autorizada a solicitar cambios en el costo deberá elevar su solicitud a la persona autorizada para aprobar el cambio propuesto, sustentando su pedido en forma documentada. Sólo procederán presupuestos adicionales si se demuestra que éstos son necesarios e imprescindibles para lograr el alcance del proyecto y que sean originado por omisiones o defectos en la formulación del alcance. Las modificaciones al alcance que no cumplan con este requisito podrán ser aprobadas sólo si cuentan con la autorización del sponsor del proyecto. En caso contrario no se modificará el costo del proyecto, siendo de responsabilidad del equipo de trabajo los mayores costos en que éste </w:t>
             </w:r>
             <w:proofErr w:type="spellStart"/>
+            <w:proofErr w:type="gramStart"/>
             <w:r>
               <w:rPr>
                 <w:sz w:val="24"/>
@@ -16044,6 +16298,7 @@
               <w:t>incurra.El</w:t>
             </w:r>
             <w:proofErr w:type="spellEnd"/>
+            <w:proofErr w:type="gramEnd"/>
             <w:r>
               <w:rPr>
                 <w:sz w:val="24"/>
@@ -16080,7 +16335,23 @@
                 <w:sz w:val="24"/>
                 <w:szCs w:val="24"/>
               </w:rPr>
-              <w:t>Dentro de los diez días calendario posteriores al hecho que determine una modificación del costo del proyecto, la persona autorizada a solicitar cambios en el costo, deberá sustentar su pedido, indicando las causas que originaron el adicional o el deductivo, debiendo acompañar, necesariamente, una propuesta de la modificación del presupuesto precisando los montos y el sustento analítico necesario. Esta documentación deberá ser presentada a la persona autorizada para aprobar el cambio propuesto.</w:t>
+              <w:t xml:space="preserve">Dentro de los diez días calendario posteriores al hecho que determine una modificación del costo del proyecto, la persona autorizada a solicitar cambios en el </w:t>
+            </w:r>
+            <w:proofErr w:type="gramStart"/>
+            <w:r>
+              <w:rPr>
+                <w:sz w:val="24"/>
+                <w:szCs w:val="24"/>
+              </w:rPr>
+              <w:t>costo,</w:t>
+            </w:r>
+            <w:proofErr w:type="gramEnd"/>
+            <w:r>
+              <w:rPr>
+                <w:sz w:val="24"/>
+                <w:szCs w:val="24"/>
+              </w:rPr>
+              <w:t xml:space="preserve"> deberá sustentar su pedido, indicando las causas que originaron el adicional o el deductivo, debiendo acompañar, necesariamente, una propuesta de la modificación del presupuesto precisando los montos y el sustento analítico necesario. Esta documentación deberá ser presentada a la persona autorizada para aprobar el cambio propuesto.</w:t>
             </w:r>
           </w:p>
           <w:p>
@@ -16269,8 +16540,13 @@
       </w:r>
     </w:p>
     <w:p>
-      <w:r>
-        <w:t xml:space="preserve">Finalmente la gestión del tiempo nos va </w:t>
+      <w:proofErr w:type="gramStart"/>
+      <w:r>
+        <w:t>Finalmente</w:t>
+      </w:r>
+      <w:proofErr w:type="gramEnd"/>
+      <w:r>
+        <w:t xml:space="preserve"> la gestión del tiempo nos va </w:t>
       </w:r>
       <w:proofErr w:type="spellStart"/>
       <w:r>
@@ -16856,19 +17132,11 @@
                 <w:b/>
               </w:rPr>
             </w:pPr>
-            <w:proofErr w:type="spellStart"/>
             <w:r>
               <w:rPr>
                 <w:b/>
               </w:rPr>
-              <w:t>N°</w:t>
-            </w:r>
-            <w:proofErr w:type="spellEnd"/>
-            <w:r>
-              <w:rPr>
-                <w:b/>
-              </w:rPr>
-              <w:t xml:space="preserve"> DE VERSIÓN</w:t>
+              <w:t>N° DE VERSIÓN</w:t>
             </w:r>
           </w:p>
         </w:tc>
@@ -17566,7 +17834,21 @@
               <w:rPr>
                 <w:b/>
               </w:rPr>
-              <w:t>Se analiza pre requisitos para la ejecución del Proyecto</w:t>
+              <w:t xml:space="preserve">Se analiza </w:t>
+            </w:r>
+            <w:proofErr w:type="gramStart"/>
+            <w:r>
+              <w:rPr>
+                <w:b/>
+              </w:rPr>
+              <w:t>pre requisitos</w:t>
+            </w:r>
+            <w:proofErr w:type="gramEnd"/>
+            <w:r>
+              <w:rPr>
+                <w:b/>
+              </w:rPr>
+              <w:t xml:space="preserve"> para la ejecución del Proyecto</w:t>
             </w:r>
           </w:p>
         </w:tc>
@@ -19623,8 +19905,16 @@
               <w:rPr>
                 <w:b/>
               </w:rPr>
-              <w:t>Se configura el Sistema de acuerdo a la diseño funcional</w:t>
+              <w:t xml:space="preserve">Se configura el Sistema de acuerdo </w:t>
             </w:r>
+            <w:proofErr w:type="gramStart"/>
+            <w:r>
+              <w:rPr>
+                <w:b/>
+              </w:rPr>
+              <w:t>a la diseño funcional</w:t>
+            </w:r>
+            <w:proofErr w:type="gramEnd"/>
           </w:p>
         </w:tc>
         <w:tc>
@@ -22217,7 +22507,25 @@
           <w:sz w:val="24"/>
           <w:szCs w:val="24"/>
         </w:rPr>
-        <w:t xml:space="preserve"> Los requerimientos no se definieron de forma clara y afecta el alcance de los mismos.</w:t>
+        <w:t xml:space="preserve"> Los requerimientos no se definieron de forma clara y afecta el alcance de </w:t>
+      </w:r>
+      <w:proofErr w:type="gramStart"/>
+      <w:r>
+        <w:rPr>
+          <w:color w:val="000000"/>
+          <w:sz w:val="24"/>
+          <w:szCs w:val="24"/>
+        </w:rPr>
+        <w:t>los mismos</w:t>
+      </w:r>
+      <w:proofErr w:type="gramEnd"/>
+      <w:r>
+        <w:rPr>
+          <w:color w:val="000000"/>
+          <w:sz w:val="24"/>
+          <w:szCs w:val="24"/>
+        </w:rPr>
+        <w:t>.</w:t>
       </w:r>
     </w:p>
     <w:p>
@@ -22564,9 +22872,14 @@
       <w:pPr>
         <w:spacing w:after="160" w:line="259" w:lineRule="auto"/>
       </w:pPr>
+      <w:proofErr w:type="gramStart"/>
       <w:r>
         <w:lastRenderedPageBreak/>
-        <w:t>El plan de acción se entienden como las medidas o ajustes que se deben realizar sobre el riesgo para reducir o eliminar su afectación frente al proyecto y el objetivo misional del mismo:</w:t>
+        <w:t>El plan de acción se entienden</w:t>
+      </w:r>
+      <w:proofErr w:type="gramEnd"/>
+      <w:r>
+        <w:t xml:space="preserve"> como las medidas o ajustes que se deben realizar sobre el riesgo para reducir o eliminar su afectación frente al proyecto y el objetivo misional del mismo:</w:t>
       </w:r>
     </w:p>
     <w:p>
@@ -22674,7 +22987,21 @@
         <w:rPr>
           <w:color w:val="000000"/>
         </w:rPr>
-        <w:t xml:space="preserve"> Estos riesgo es de nivel “grave” y “Severo” respectivamente le corresponde al </w:t>
+        <w:t xml:space="preserve"> </w:t>
+      </w:r>
+      <w:proofErr w:type="gramStart"/>
+      <w:r>
+        <w:rPr>
+          <w:color w:val="000000"/>
+        </w:rPr>
+        <w:t>Estos riesgo</w:t>
+      </w:r>
+      <w:proofErr w:type="gramEnd"/>
+      <w:r>
+        <w:rPr>
+          <w:color w:val="000000"/>
+        </w:rPr>
+        <w:t xml:space="preserve"> es de nivel “grave” y “Severo” respectivamente le corresponde al </w:t>
       </w:r>
       <w:proofErr w:type="spellStart"/>
       <w:r>
@@ -23055,7 +23382,15 @@
     </w:p>
     <w:p>
       <w:r>
-        <w:t>Finalmente sabiendo la implicación legal que puede tener el contrato, es importante que la elaboración del mismo sea apoyado por la parte legal.</w:t>
+        <w:t xml:space="preserve">Finalmente sabiendo la implicación legal que puede tener el contrato, es importante que la elaboración del mismo sea </w:t>
+      </w:r>
+      <w:proofErr w:type="gramStart"/>
+      <w:r>
+        <w:t>apoyado</w:t>
+      </w:r>
+      <w:proofErr w:type="gramEnd"/>
+      <w:r>
+        <w:t xml:space="preserve"> por la parte legal.</w:t>
       </w:r>
     </w:p>
     <w:p/>
@@ -23396,7 +23731,23 @@
           <w:sz w:val="26"/>
           <w:szCs w:val="26"/>
         </w:rPr>
-        <w:t xml:space="preserve">Para completar el plan de interesados, se debe recoger de manera eficaz la información pertinente en el desarrollo del proyecto, por lo tanto es necesario plantear un canal de comunicación entre los involucrados definiendo del nivel de detalle, el motivo de distribución y el impacto de un cambio en el proyecto sobre los interesados y su frecuencia de distribución que permita un involucrado adecuado. </w:t>
+        <w:t xml:space="preserve">Para completar el plan de interesados, se debe recoger de manera eficaz la información pertinente en el desarrollo del proyecto, por lo </w:t>
+      </w:r>
+      <w:proofErr w:type="gramStart"/>
+      <w:r>
+        <w:rPr>
+          <w:sz w:val="26"/>
+          <w:szCs w:val="26"/>
+        </w:rPr>
+        <w:t>tanto</w:t>
+      </w:r>
+      <w:proofErr w:type="gramEnd"/>
+      <w:r>
+        <w:rPr>
+          <w:sz w:val="26"/>
+          <w:szCs w:val="26"/>
+        </w:rPr>
+        <w:t xml:space="preserve"> es necesario plantear un canal de comunicación entre los involucrados definiendo del nivel de detalle, el motivo de distribución y el impacto de un cambio en el proyecto sobre los interesados y su frecuencia de distribución que permita un involucrado adecuado. </w:t>
       </w:r>
     </w:p>
     <w:p>
@@ -24749,7 +25100,23 @@
           <w:sz w:val="24"/>
           <w:szCs w:val="24"/>
         </w:rPr>
-        <w:t xml:space="preserve">Quesada, A. Flores, R. Sancho, F. (1999)Sistema de información del sector agropecuario Costarricense INFOAGRO. </w:t>
+        <w:t>Quesada, A. Flores, R. Sancho, F. (</w:t>
+      </w:r>
+      <w:proofErr w:type="gramStart"/>
+      <w:r>
+        <w:rPr>
+          <w:sz w:val="24"/>
+          <w:szCs w:val="24"/>
+        </w:rPr>
+        <w:t>1999)Sistema</w:t>
+      </w:r>
+      <w:proofErr w:type="gramEnd"/>
+      <w:r>
+        <w:rPr>
+          <w:sz w:val="24"/>
+          <w:szCs w:val="24"/>
+        </w:rPr>
+        <w:t xml:space="preserve"> de información del sector agropecuario Costarricense INFOAGRO. </w:t>
       </w:r>
       <w:hyperlink r:id="rId61">
         <w:r>
@@ -24811,7 +25178,23 @@
           <w:sz w:val="24"/>
           <w:szCs w:val="24"/>
         </w:rPr>
-        <w:t xml:space="preserve">Zuluaga Sánchez, A y . (2010). Diagnóstico de comunicación para el Sistema de Información del Sector Agropecuario del Valle del Cauca (SISAV). Universidad Autónoma de Occidente. </w:t>
+        <w:t xml:space="preserve">Zuluaga Sánchez, A </w:t>
+      </w:r>
+      <w:proofErr w:type="gramStart"/>
+      <w:r>
+        <w:rPr>
+          <w:sz w:val="24"/>
+          <w:szCs w:val="24"/>
+        </w:rPr>
+        <w:t>y .</w:t>
+      </w:r>
+      <w:proofErr w:type="gramEnd"/>
+      <w:r>
+        <w:rPr>
+          <w:sz w:val="24"/>
+          <w:szCs w:val="24"/>
+        </w:rPr>
+        <w:t xml:space="preserve"> (2010). Diagnóstico de comunicación para el Sistema de Información del Sector Agropecuario del Valle del Cauca (SISAV). Universidad Autónoma de Occidente. </w:t>
       </w:r>
       <w:hyperlink r:id="rId63">
         <w:r>
@@ -24941,15 +25324,7 @@
       </w:r>
       <w:proofErr w:type="spellEnd"/>
       <w:r>
-        <w:t xml:space="preserve">, B. Antoni, L. (2009). </w:t>
-      </w:r>
-      <w:proofErr w:type="spellStart"/>
-      <w:r>
-        <w:t>The</w:t>
-      </w:r>
-      <w:proofErr w:type="spellEnd"/>
-      <w:r>
-        <w:t xml:space="preserve"> Scrum Primer “Información básica de scrum”. </w:t>
+        <w:t xml:space="preserve">, B. Antoni, L. (2009). The Scrum Primer “Información básica de scrum”. </w:t>
       </w:r>
       <w:hyperlink r:id="rId66">
         <w:r>

</xml_diff>

<commit_message>
Se revisa el resto del documento
Se revisa el resto del documento, se revisa ortografia, gramatica y se realizan cambios propios del pryecto
</commit_message>
<xml_diff>
--- a/documentation/Formato Proy Gest Proy Inf.docx
+++ b/documentation/Formato Proy Gest Proy Inf.docx
@@ -75,13 +75,8 @@
         <w:pStyle w:val="Ttulo"/>
         <w:spacing w:before="0" w:after="0"/>
       </w:pPr>
-      <w:proofErr w:type="spellStart"/>
-      <w:r>
-        <w:t>Apsi</w:t>
-      </w:r>
-      <w:proofErr w:type="spellEnd"/>
-      <w:r>
-        <w:t xml:space="preserve"> Col</w:t>
+      <w:r>
+        <w:t>Apsi Col</w:t>
       </w:r>
     </w:p>
     <w:p>
@@ -425,23 +420,13 @@
           <w:szCs w:val="48"/>
         </w:rPr>
       </w:pPr>
-      <w:proofErr w:type="spellStart"/>
       <w:r>
         <w:rPr>
           <w:b/>
           <w:sz w:val="48"/>
           <w:szCs w:val="48"/>
         </w:rPr>
-        <w:t>Apsi</w:t>
-      </w:r>
-      <w:proofErr w:type="spellEnd"/>
-      <w:r>
-        <w:rPr>
-          <w:b/>
-          <w:sz w:val="48"/>
-          <w:szCs w:val="48"/>
-        </w:rPr>
-        <w:t xml:space="preserve"> Col</w:t>
+        <w:t>Apsi Col</w:t>
       </w:r>
     </w:p>
     <w:p>
@@ -701,21 +686,12 @@
           <w:szCs w:val="24"/>
         </w:rPr>
       </w:pPr>
-      <w:proofErr w:type="spellStart"/>
-      <w:r>
-        <w:rPr>
-          <w:sz w:val="24"/>
-          <w:szCs w:val="24"/>
-        </w:rPr>
-        <w:t>M.Sc</w:t>
-      </w:r>
-      <w:proofErr w:type="spellEnd"/>
-      <w:r>
-        <w:rPr>
-          <w:sz w:val="24"/>
-          <w:szCs w:val="24"/>
-        </w:rPr>
-        <w:t>. Mauricio Mejía Lobo</w:t>
+      <w:r>
+        <w:rPr>
+          <w:sz w:val="24"/>
+          <w:szCs w:val="24"/>
+        </w:rPr>
+        <w:t>M.Sc. Mauricio Mejía Lobo</w:t>
       </w:r>
     </w:p>
     <w:p>
@@ -2314,21 +2290,33 @@
         </w:rPr>
         <w:t xml:space="preserve">La tecnología ha sido tradicionalmente utilizada en el campo con el afán por lograr cambios en la fuerza de trabajo para así sacar mayor provecho de </w:t>
       </w:r>
-      <w:proofErr w:type="gramStart"/>
-      <w:r>
-        <w:rPr>
-          <w:sz w:val="24"/>
-          <w:szCs w:val="24"/>
-        </w:rPr>
-        <w:t>la misma</w:t>
-      </w:r>
-      <w:proofErr w:type="gramEnd"/>
-      <w:r>
-        <w:rPr>
-          <w:sz w:val="24"/>
-          <w:szCs w:val="24"/>
-        </w:rPr>
-        <w:t xml:space="preserve"> o, en algunos casos</w:t>
+      <w:r>
+        <w:rPr>
+          <w:sz w:val="24"/>
+          <w:szCs w:val="24"/>
+        </w:rPr>
+        <w:t>esta</w:t>
+      </w:r>
+      <w:r>
+        <w:rPr>
+          <w:sz w:val="24"/>
+          <w:szCs w:val="24"/>
+        </w:rPr>
+        <w:t xml:space="preserve"> </w:t>
+      </w:r>
+      <w:r>
+        <w:rPr>
+          <w:sz w:val="24"/>
+          <w:szCs w:val="24"/>
+        </w:rPr>
+        <w:t>, o</w:t>
+      </w:r>
+      <w:r>
+        <w:rPr>
+          <w:sz w:val="24"/>
+          <w:szCs w:val="24"/>
+        </w:rPr>
+        <w:t xml:space="preserve"> en algunos casos</w:t>
       </w:r>
       <w:r>
         <w:rPr>
@@ -2440,23 +2428,7 @@
           <w:sz w:val="24"/>
           <w:szCs w:val="24"/>
         </w:rPr>
-        <w:t xml:space="preserve">Con dichos sistemas de información se hace posible efectuar análisis crítico de los datos y en general de la información proporcionada por las transacciones que se den a través </w:t>
-      </w:r>
-      <w:proofErr w:type="gramStart"/>
-      <w:r>
-        <w:rPr>
-          <w:sz w:val="24"/>
-          <w:szCs w:val="24"/>
-        </w:rPr>
-        <w:t>del mismo</w:t>
-      </w:r>
-      <w:proofErr w:type="gramEnd"/>
-      <w:r>
-        <w:rPr>
-          <w:sz w:val="24"/>
-          <w:szCs w:val="24"/>
-        </w:rPr>
-        <w:t>, para finalmente obtener resultados que servirán para tomar decisiones con base en información histórica y predictiva.</w:t>
+        <w:t>Con dichos sistemas de información se hace posible efectuar análisis crítico de los datos y en general de la información proporcionada por las transacciones que se den a través del mismo, para finalmente obtener resultados que servirán para tomar decisiones con base en información histórica y predictiva.</w:t>
       </w:r>
     </w:p>
     <w:p>
@@ -2488,7 +2460,21 @@
           <w:sz w:val="24"/>
           <w:szCs w:val="24"/>
         </w:rPr>
-        <w:t>Por lo tanto, con el presente documento, se desea formular y evaluar la viabilidad de un proyecto de nivel tecnológico para el sistema de información APSICOL, cuyo objetivo es optimizar varios procesos, esto con el fin de lograr que el sistema de información facilite el registro de los sectores que requieran el servicio.</w:t>
+        <w:t>Por lo tanto, con el presente documento, se desea formular y evaluar la viabilidad de un proyecto de nivel tecnológico para el sistema de información APSI</w:t>
+      </w:r>
+      <w:r>
+        <w:rPr>
+          <w:sz w:val="24"/>
+          <w:szCs w:val="24"/>
+        </w:rPr>
+        <w:t xml:space="preserve"> </w:t>
+      </w:r>
+      <w:r>
+        <w:rPr>
+          <w:sz w:val="24"/>
+          <w:szCs w:val="24"/>
+        </w:rPr>
+        <w:t>COL, cuyo objetivo es optimizar varios procesos, esto con el fin de lograr que el sistema de información facilite el registro de los sectores que requieran el servicio.</w:t>
       </w:r>
     </w:p>
     <w:p>
@@ -2683,21 +2669,26 @@
           <w:szCs w:val="24"/>
         </w:rPr>
       </w:pPr>
-      <w:proofErr w:type="spellStart"/>
-      <w:r>
-        <w:rPr>
-          <w:sz w:val="24"/>
-          <w:szCs w:val="24"/>
-        </w:rPr>
-        <w:t>ApsiCol</w:t>
-      </w:r>
-      <w:proofErr w:type="spellEnd"/>
-      <w:r>
-        <w:rPr>
-          <w:sz w:val="24"/>
-          <w:szCs w:val="24"/>
-        </w:rPr>
-        <w:t xml:space="preserve"> consciente y con la ambición de aportar a la tecnificación y acceso a la información ha realizado recolección de información de la mano de los agricultores de la región con la ambición que este insumo permita atender las necesidades más puntuales del sector y poder escalonar así un proyecto de menos a más; pensando siempre en tecnologías y medios de transmisión asequibles y económicos.</w:t>
+      <w:r>
+        <w:rPr>
+          <w:sz w:val="24"/>
+          <w:szCs w:val="24"/>
+        </w:rPr>
+        <w:t>Apsi</w:t>
+      </w:r>
+      <w:r>
+        <w:rPr>
+          <w:sz w:val="24"/>
+          <w:szCs w:val="24"/>
+        </w:rPr>
+        <w:t xml:space="preserve"> </w:t>
+      </w:r>
+      <w:r>
+        <w:rPr>
+          <w:sz w:val="24"/>
+          <w:szCs w:val="24"/>
+        </w:rPr>
+        <w:t>Col consciente y con la ambición de aportar a la tecnificación y acceso a la información ha realizado recolección de información de la mano de los agricultores de la región con la ambición que este insumo permita atender las necesidades más puntuales del sector y poder escalonar así un proyecto de menos a más; pensando siempre en tecnologías y medios de transmisión asequibles y económicos.</w:t>
       </w:r>
     </w:p>
     <w:p>
@@ -3223,11 +3214,9 @@
       <w:r>
         <w:t xml:space="preserve">A medida que se desarrolló el proyecto se fueron integrando diferentes instituciones u organizaciones como: Banco Agrario, Centro de Investigación de la caña de azúcar de </w:t>
       </w:r>
-      <w:proofErr w:type="spellStart"/>
-      <w:r>
-        <w:t>colombia</w:t>
-      </w:r>
-      <w:proofErr w:type="spellEnd"/>
+      <w:r>
+        <w:t>Colombia</w:t>
+      </w:r>
       <w:r>
         <w:t xml:space="preserve"> “CENICAÑA”, Centro internacional de agricultura tropical “CIAT”, Comité de cafeteros, Corporación Colombiana de investigación agropecuaria “CORPOICA”, Corporación autónoma del valle del cauca “CVC”, Departamento nacional de estadística “DANE”, Fundación EPSA; Etc.</w:t>
       </w:r>
@@ -3325,11 +3314,9 @@
       <w:r>
         <w:t xml:space="preserve">Coordinación de </w:t>
       </w:r>
-      <w:proofErr w:type="gramStart"/>
-      <w:r>
-        <w:t>proyectos.(</w:t>
-      </w:r>
-      <w:proofErr w:type="gramEnd"/>
+      <w:r>
+        <w:t>proyectos. (</w:t>
+      </w:r>
       <w:r>
         <w:t>Mapa inteligente, Portal electrónico, Bases de datos, Inteligencia de mercados y comercio electrónico.)</w:t>
       </w:r>
@@ -4022,15 +4009,13 @@
         </w:rPr>
         <w:t xml:space="preserve">Biblioteca digital </w:t>
       </w:r>
-      <w:proofErr w:type="spellStart"/>
-      <w:r>
-        <w:rPr>
-          <w:sz w:val="24"/>
-          <w:szCs w:val="24"/>
-        </w:rPr>
-        <w:t>agricola</w:t>
-      </w:r>
-      <w:proofErr w:type="spellEnd"/>
+      <w:r>
+        <w:rPr>
+          <w:sz w:val="24"/>
+          <w:szCs w:val="24"/>
+        </w:rPr>
+        <w:t>agrícola</w:t>
+      </w:r>
     </w:p>
     <w:p>
       <w:pPr>
@@ -4324,13 +4309,8 @@
     </w:p>
     <w:p/>
     <w:p>
-      <w:proofErr w:type="spellStart"/>
-      <w:r>
-        <w:t>Agrocraft</w:t>
-      </w:r>
-      <w:proofErr w:type="spellEnd"/>
-      <w:r>
-        <w:t xml:space="preserve"> es una empresa mexicana que se dedica a la producción y comercialización de soluciones tecnológicas para la agricultura. La empresa se enfoca en el desarrollo de tecnologías que permitan una gestión más eficiente de los cultivos y una reducción del impacto ambiental en la agricultura.</w:t>
+      <w:r>
+        <w:t>Agrocraft es una empresa mexicana que se dedica a la producción y comercialización de soluciones tecnológicas para la agricultura. La empresa se enfoca en el desarrollo de tecnologías que permitan una gestión más eficiente de los cultivos y una reducción del impacto ambiental en la agricultura.</w:t>
       </w:r>
     </w:p>
     <w:p>
@@ -4339,19 +4319,11 @@
           <w:i/>
         </w:rPr>
       </w:pPr>
-      <w:proofErr w:type="spellStart"/>
       <w:r>
         <w:rPr>
           <w:i/>
         </w:rPr>
-        <w:t>Agrocraft</w:t>
-      </w:r>
-      <w:proofErr w:type="spellEnd"/>
-      <w:r>
-        <w:rPr>
-          <w:i/>
-        </w:rPr>
-        <w:t xml:space="preserve"> ofrece una variedad de soluciones tecnológicas para el sector agropecuario, incluyendo sensores para la medición de variables como la humedad del suelo, la temperatura </w:t>
+        <w:t xml:space="preserve">Agrocraft ofrece una variedad de soluciones tecnológicas para el sector agropecuario, incluyendo sensores para la medición de variables como la humedad del suelo, la temperatura </w:t>
       </w:r>
       <w:r>
         <w:rPr>
@@ -4380,19 +4352,11 @@
           <w:i/>
         </w:rPr>
       </w:pPr>
-      <w:proofErr w:type="spellStart"/>
       <w:r>
         <w:rPr>
           <w:i/>
         </w:rPr>
-        <w:t>Agrocraft</w:t>
-      </w:r>
-      <w:proofErr w:type="spellEnd"/>
-      <w:r>
-        <w:rPr>
-          <w:i/>
-        </w:rPr>
-        <w:t xml:space="preserve"> tiene como objetivo principal mejorar la productividad y la sostenibilidad de la agricultura, utilizando tecnologías innovadoras y sostenibles que permitan una gestión más eficiente y responsable de los recursos naturales en la agricultura.</w:t>
+        <w:t>Agrocraft tiene como objetivo principal mejorar la productividad y la sostenibilidad de la agricultura, utilizando tecnologías innovadoras y sostenibles que permitan una gestión más eficiente y responsable de los recursos naturales en la agricultura.</w:t>
       </w:r>
     </w:p>
     <w:p>
@@ -4528,13 +4492,8 @@
       </w:r>
     </w:p>
     <w:p>
-      <w:proofErr w:type="spellStart"/>
-      <w:r>
-        <w:t>Agronet</w:t>
-      </w:r>
-      <w:proofErr w:type="spellEnd"/>
-      <w:r>
-        <w:t xml:space="preserve"> ofrece una amplia gama de servicios y recursos para agricultores, ganaderos, técnicos agrícolas y otros actores del sector agropecuario, incluyendo información sobre el clima, </w:t>
+      <w:r>
+        <w:t xml:space="preserve">Agronet ofrece una amplia gama de servicios y recursos para agricultores, ganaderos, técnicos agrícolas y otros actores del sector agropecuario, incluyendo información sobre el clima, </w:t>
       </w:r>
       <w:r>
         <w:lastRenderedPageBreak/>
@@ -4543,15 +4502,7 @@
     </w:p>
     <w:p>
       <w:r>
-        <w:t xml:space="preserve">Además, </w:t>
-      </w:r>
-      <w:proofErr w:type="spellStart"/>
-      <w:r>
-        <w:t>Agronet</w:t>
-      </w:r>
-      <w:proofErr w:type="spellEnd"/>
-      <w:r>
-        <w:t xml:space="preserve"> cuenta con herramientas interactivas que permiten a los usuarios calcular los costos de producción de diferentes cultivos y realizar análisis de mercado para tomar decisiones informadas sobre la producción y la comercialización de sus productos.</w:t>
+        <w:t>Además, Agronet cuenta con herramientas interactivas que permiten a los usuarios calcular los costos de producción de diferentes cultivos y realizar análisis de mercado para tomar decisiones informadas sobre la producción y la comercialización de sus productos.</w:t>
       </w:r>
     </w:p>
     <w:p>
@@ -4738,34 +4689,15 @@
           <w:i/>
         </w:rPr>
         <w:lastRenderedPageBreak/>
-        <w:t>“</w:t>
-      </w:r>
-      <w:proofErr w:type="spellStart"/>
-      <w:r>
-        <w:rPr>
-          <w:i/>
-        </w:rPr>
-        <w:t>AgroWin</w:t>
-      </w:r>
-      <w:proofErr w:type="spellEnd"/>
-      <w:r>
-        <w:rPr>
-          <w:i/>
-        </w:rPr>
-        <w:t xml:space="preserve"> es un programa de gestión contable y administrativa diseñado para ayudarle al agricultor en el seguimiento y administración de su empresa y sus recursos. Está dirigido a empresarios del sector que estén interesados en maximizar sus ingresos y minimizar sus costos a través del afianzamiento de su labor administrativa.”</w:t>
+        <w:t>“AgroWin es un programa de gestión contable y administrativa diseñado para ayudarle al agricultor en el seguimiento y administración de su empresa y sus recursos. Está dirigido a empresarios del sector que estén interesados en maximizar sus ingresos y minimizar sus costos a través del afianzamiento de su labor administrativa.”</w:t>
       </w:r>
     </w:p>
     <w:p>
       <w:pPr>
         <w:spacing w:line="480" w:lineRule="auto"/>
       </w:pPr>
-      <w:proofErr w:type="spellStart"/>
-      <w:r>
-        <w:t>AgroWin</w:t>
-      </w:r>
-      <w:proofErr w:type="spellEnd"/>
-      <w:r>
-        <w:t xml:space="preserve"> se compone de una serie de herramientas o módulos los cuales se encargan de gestionar los requerimientos del cliente (Agricultor): </w:t>
+      <w:r>
+        <w:t xml:space="preserve">AgroWin se compone de una serie de herramientas o módulos los cuales se encargan de gestionar los requerimientos del cliente (Agricultor): </w:t>
       </w:r>
     </w:p>
     <w:p>
@@ -5604,21 +5536,7 @@
         <w:rPr>
           <w:color w:val="000000"/>
         </w:rPr>
-        <w:t xml:space="preserve">Características destacadas del sistema de costeo de </w:t>
-      </w:r>
-      <w:proofErr w:type="spellStart"/>
-      <w:r>
-        <w:rPr>
-          <w:color w:val="000000"/>
-        </w:rPr>
-        <w:t>AgroWin</w:t>
-      </w:r>
-      <w:proofErr w:type="spellEnd"/>
-      <w:r>
-        <w:rPr>
-          <w:color w:val="000000"/>
-        </w:rPr>
-        <w:t>.</w:t>
+        <w:t>Características destacadas del sistema de costeo de AgroWin.</w:t>
       </w:r>
     </w:p>
     <w:p>
@@ -5976,14 +5894,12 @@
         </w:rPr>
         <w:t xml:space="preserve">Ejemplo de automatización contable en una operación de “Venta de </w:t>
       </w:r>
-      <w:proofErr w:type="spellStart"/>
       <w:r>
         <w:rPr>
           <w:color w:val="000000"/>
         </w:rPr>
-        <w:t>mercancias</w:t>
-      </w:r>
-      <w:proofErr w:type="spellEnd"/>
+        <w:t>mercancías</w:t>
+      </w:r>
       <w:r>
         <w:rPr>
           <w:color w:val="000000"/>
@@ -6481,14 +6397,12 @@
           <w:color w:val="000000"/>
         </w:rPr>
       </w:pPr>
-      <w:proofErr w:type="spellStart"/>
       <w:r>
         <w:rPr>
           <w:color w:val="000000"/>
         </w:rPr>
         <w:t>ContaExcel</w:t>
       </w:r>
-      <w:proofErr w:type="spellEnd"/>
     </w:p>
     <w:p>
       <w:pPr>
@@ -6950,23 +6864,7 @@
           <w:sz w:val="24"/>
           <w:szCs w:val="24"/>
         </w:rPr>
-        <w:t xml:space="preserve">Es allí donde </w:t>
-      </w:r>
-      <w:proofErr w:type="spellStart"/>
-      <w:r>
-        <w:rPr>
-          <w:sz w:val="24"/>
-          <w:szCs w:val="24"/>
-        </w:rPr>
-        <w:t>Apsi</w:t>
-      </w:r>
-      <w:proofErr w:type="spellEnd"/>
-      <w:r>
-        <w:rPr>
-          <w:sz w:val="24"/>
-          <w:szCs w:val="24"/>
-        </w:rPr>
-        <w:t xml:space="preserve"> Col propone una solución a través de un sistema de información pensado específicamente para las necesidades que urgen a los productores agrícolas y sus proveedores, para lo cual es necesario un estudio de viabilidad para la </w:t>
+        <w:t xml:space="preserve">Es allí donde Apsi Col propone una solución a través de un sistema de información pensado específicamente para las necesidades que urgen a los productores agrícolas y sus proveedores, para lo cual es necesario un estudio de viabilidad para la </w:t>
       </w:r>
       <w:r>
         <w:rPr>
@@ -7103,7 +7001,21 @@
           <w:sz w:val="24"/>
           <w:szCs w:val="24"/>
         </w:rPr>
-        <w:t xml:space="preserve"> de APSICOL </w:t>
+        <w:t xml:space="preserve"> de APSI</w:t>
+      </w:r>
+      <w:r>
+        <w:rPr>
+          <w:sz w:val="24"/>
+          <w:szCs w:val="24"/>
+        </w:rPr>
+        <w:t xml:space="preserve"> </w:t>
+      </w:r>
+      <w:r>
+        <w:rPr>
+          <w:sz w:val="24"/>
+          <w:szCs w:val="24"/>
+        </w:rPr>
+        <w:t xml:space="preserve">COL </w:t>
       </w:r>
       <w:r>
         <w:rPr>
@@ -7316,15 +7228,13 @@
         <w:lastRenderedPageBreak/>
         <w:t xml:space="preserve">entregable mínimo funcional que permita dar a conocer el aplicativo e ir trabajando en las mejoras y corrección de errores; Luego </w:t>
       </w:r>
-      <w:proofErr w:type="spellStart"/>
-      <w:r>
-        <w:rPr>
-          <w:sz w:val="24"/>
-          <w:szCs w:val="24"/>
-        </w:rPr>
-        <w:t>de el</w:t>
-      </w:r>
-      <w:proofErr w:type="spellEnd"/>
+      <w:r>
+        <w:rPr>
+          <w:sz w:val="24"/>
+          <w:szCs w:val="24"/>
+        </w:rPr>
+        <w:t>del</w:t>
+      </w:r>
       <w:r>
         <w:rPr>
           <w:sz w:val="24"/>
@@ -7332,15 +7242,13 @@
         </w:rPr>
         <w:t xml:space="preserve"> mínimo funcional se irán implementando módulos por etapas dependiendo de la necesidad o importancia que se le defina a cada uno de los módulos. Se implementarán integraciones con </w:t>
       </w:r>
-      <w:proofErr w:type="spellStart"/>
-      <w:r>
-        <w:rPr>
-          <w:sz w:val="24"/>
-          <w:szCs w:val="24"/>
-        </w:rPr>
-        <w:t>APIs</w:t>
-      </w:r>
-      <w:proofErr w:type="spellEnd"/>
+      <w:r>
+        <w:rPr>
+          <w:sz w:val="24"/>
+          <w:szCs w:val="24"/>
+        </w:rPr>
+        <w:t>Apis</w:t>
+      </w:r>
       <w:r>
         <w:rPr>
           <w:sz w:val="24"/>
@@ -7454,18 +7362,8 @@
           <w:szCs w:val="25"/>
           <w:highlight w:val="white"/>
         </w:rPr>
-        <w:t xml:space="preserve">Extreme  </w:t>
-      </w:r>
-      <w:proofErr w:type="spellStart"/>
-      <w:r>
-        <w:rPr>
-          <w:sz w:val="25"/>
-          <w:szCs w:val="25"/>
-          <w:highlight w:val="white"/>
-        </w:rPr>
-        <w:t>Programming</w:t>
-      </w:r>
-      <w:proofErr w:type="spellEnd"/>
+        <w:t>Extreme  Programming</w:t>
+      </w:r>
       <w:r>
         <w:rPr>
           <w:sz w:val="24"/>
@@ -7486,23 +7384,7 @@
           <w:sz w:val="24"/>
           <w:szCs w:val="24"/>
         </w:rPr>
-        <w:t xml:space="preserve">; en el proceso de recolección de información se utilizó la entrevista y encuesta como fuente inicial o punto de partida para direccionar las funcionalidades y el alcance del sistema de información, el formato de requisitos de software Está basado y es conforme con el estándar IEEE </w:t>
-      </w:r>
-      <w:proofErr w:type="spellStart"/>
-      <w:r>
-        <w:rPr>
-          <w:sz w:val="24"/>
-          <w:szCs w:val="24"/>
-        </w:rPr>
-        <w:t>Std</w:t>
-      </w:r>
-      <w:proofErr w:type="spellEnd"/>
-      <w:r>
-        <w:rPr>
-          <w:sz w:val="24"/>
-          <w:szCs w:val="24"/>
-        </w:rPr>
-        <w:t xml:space="preserve"> 830-1998.</w:t>
+        <w:t>; en el proceso de recolección de información se utilizó la entrevista y encuesta como fuente inicial o punto de partida para direccionar las funcionalidades y el alcance del sistema de información, el formato de requisitos de software Está basado y es conforme con el estándar IEEE Std 830-1998.</w:t>
       </w:r>
     </w:p>
     <w:p>
@@ -7731,23 +7613,7 @@
           <w:szCs w:val="24"/>
         </w:rPr>
         <w:lastRenderedPageBreak/>
-        <w:t xml:space="preserve">IEEE </w:t>
-      </w:r>
-      <w:proofErr w:type="spellStart"/>
-      <w:r>
-        <w:rPr>
-          <w:sz w:val="24"/>
-          <w:szCs w:val="24"/>
-        </w:rPr>
-        <w:t>Std</w:t>
-      </w:r>
-      <w:proofErr w:type="spellEnd"/>
-      <w:r>
-        <w:rPr>
-          <w:sz w:val="24"/>
-          <w:szCs w:val="24"/>
-        </w:rPr>
-        <w:t xml:space="preserve"> 830-1998</w:t>
+        <w:t>IEEE Std 830-1998</w:t>
       </w:r>
     </w:p>
     <w:p>
@@ -8407,39 +8273,105 @@
           <w:sz w:val="24"/>
           <w:szCs w:val="24"/>
         </w:rPr>
-        <w:t xml:space="preserve">Como IDE se utilizara el VS </w:t>
-      </w:r>
-      <w:proofErr w:type="spellStart"/>
-      <w:r>
-        <w:rPr>
-          <w:sz w:val="24"/>
-          <w:szCs w:val="24"/>
-        </w:rPr>
-        <w:t>Code</w:t>
-      </w:r>
-      <w:proofErr w:type="spellEnd"/>
-      <w:r>
-        <w:rPr>
-          <w:sz w:val="24"/>
-          <w:szCs w:val="24"/>
-        </w:rPr>
-        <w:t xml:space="preserve">; como lenguaje del lado del servidor utilizaremos PHP, finalmente del lado del cliente se utilizará Angular, HTML, CSS, JavaScript, Bootstrap; como motor de base de datos utilizaremos </w:t>
-      </w:r>
-      <w:proofErr w:type="spellStart"/>
-      <w:r>
-        <w:rPr>
-          <w:sz w:val="24"/>
-          <w:szCs w:val="24"/>
-        </w:rPr>
-        <w:t>mysql</w:t>
-      </w:r>
-      <w:proofErr w:type="spellEnd"/>
-      <w:r>
-        <w:rPr>
-          <w:sz w:val="24"/>
-          <w:szCs w:val="24"/>
-        </w:rPr>
-        <w:t>.</w:t>
+        <w:t xml:space="preserve">Como IDE se </w:t>
+      </w:r>
+      <w:r>
+        <w:rPr>
+          <w:sz w:val="24"/>
+          <w:szCs w:val="24"/>
+        </w:rPr>
+        <w:t>utilizará</w:t>
+      </w:r>
+      <w:r>
+        <w:rPr>
+          <w:sz w:val="24"/>
+          <w:szCs w:val="24"/>
+        </w:rPr>
+        <w:t xml:space="preserve"> el VS Code; como lenguaje del lado del servidor utilizaremos </w:t>
+      </w:r>
+      <w:r>
+        <w:rPr>
+          <w:sz w:val="24"/>
+          <w:szCs w:val="24"/>
+        </w:rPr>
+        <w:t xml:space="preserve">Node JS, Se </w:t>
+      </w:r>
+      <w:r>
+        <w:rPr>
+          <w:sz w:val="24"/>
+          <w:szCs w:val="24"/>
+        </w:rPr>
+        <w:t>utilizara</w:t>
+      </w:r>
+      <w:r>
+        <w:rPr>
+          <w:sz w:val="24"/>
+          <w:szCs w:val="24"/>
+        </w:rPr>
+        <w:t xml:space="preserve"> el consumo de API mediante </w:t>
+      </w:r>
+      <w:r>
+        <w:rPr>
+          <w:sz w:val="24"/>
+          <w:szCs w:val="24"/>
+        </w:rPr>
+        <w:t>RESTful</w:t>
+      </w:r>
+      <w:r>
+        <w:rPr>
+          <w:sz w:val="24"/>
+          <w:szCs w:val="24"/>
+        </w:rPr>
+        <w:t xml:space="preserve">  a Apis propias y externas</w:t>
+      </w:r>
+      <w:r>
+        <w:rPr>
+          <w:sz w:val="24"/>
+          <w:szCs w:val="24"/>
+        </w:rPr>
+        <w:t>, finalmente del lado del cliente se utilizará Angular</w:t>
+      </w:r>
+      <w:r>
+        <w:rPr>
+          <w:sz w:val="24"/>
+          <w:szCs w:val="24"/>
+        </w:rPr>
+        <w:t xml:space="preserve"> (</w:t>
+      </w:r>
+      <w:r>
+        <w:rPr>
+          <w:sz w:val="24"/>
+          <w:szCs w:val="24"/>
+        </w:rPr>
+        <w:t>HTML, CSS, JavaScript,</w:t>
+      </w:r>
+      <w:r>
+        <w:rPr>
+          <w:sz w:val="24"/>
+          <w:szCs w:val="24"/>
+        </w:rPr>
+        <w:t xml:space="preserve"> typescript y</w:t>
+      </w:r>
+      <w:r>
+        <w:rPr>
+          <w:sz w:val="24"/>
+          <w:szCs w:val="24"/>
+        </w:rPr>
+        <w:t xml:space="preserve"> Bootstrap</w:t>
+      </w:r>
+      <w:r>
+        <w:rPr>
+          <w:sz w:val="24"/>
+          <w:szCs w:val="24"/>
+        </w:rPr>
+        <w:t xml:space="preserve"> como framework de CSS)</w:t>
+      </w:r>
+      <w:r>
+        <w:rPr>
+          <w:sz w:val="24"/>
+          <w:szCs w:val="24"/>
+        </w:rPr>
+        <w:t>; como motor de base de datos utilizaremos mysql.</w:t>
       </w:r>
     </w:p>
     <w:p>
@@ -8494,7 +8426,21 @@
           <w:sz w:val="24"/>
           <w:szCs w:val="24"/>
         </w:rPr>
-        <w:t>Se recopiló información histórica en el sector agrícola para determinar el estado del arte tomando como objeto de estudio la población agrícola, encontrando oportunidades de mejorar diversos procesos productivos de dicho sector. Posteriormente se realizó la identificación de los procesos relacionados con la recopilación, el procesamiento y almacenamiento de la información que tiene que ver con los procedimientos agrícolas, esto con la intención de obtener un panorama amplio de las necesidades que actualmente tienen los proveedores de productos y servicios requeridos por personas de dicho sector.</w:t>
+        <w:t xml:space="preserve">Se recopiló información histórica en el sector agrícola para determinar el estado del arte tomando como objeto de estudio la población agrícola, encontrando oportunidades de mejorar </w:t>
+      </w:r>
+      <w:r>
+        <w:rPr>
+          <w:sz w:val="24"/>
+          <w:szCs w:val="24"/>
+        </w:rPr>
+        <w:t xml:space="preserve">en </w:t>
+      </w:r>
+      <w:r>
+        <w:rPr>
+          <w:sz w:val="24"/>
+          <w:szCs w:val="24"/>
+        </w:rPr>
+        <w:t>diversos procesos productivos de dicho sector. Posteriormente se realizó la identificación de los procesos relacionados con la recopilación, el procesamiento y almacenamiento de la información que tiene que ver con los procedimientos agrícolas, esto con la intención de obtener un panorama amplio de las necesidades que actualmente tienen los proveedores de productos y servicios requeridos por personas de dicho sector.</w:t>
       </w:r>
     </w:p>
     <w:p>
@@ -8654,23 +8600,7 @@
           <w:sz w:val="24"/>
           <w:szCs w:val="24"/>
         </w:rPr>
-        <w:t xml:space="preserve">2 computadores con procesador de 8 núcleos, memoria </w:t>
-      </w:r>
-      <w:proofErr w:type="spellStart"/>
-      <w:r>
-        <w:rPr>
-          <w:sz w:val="24"/>
-          <w:szCs w:val="24"/>
-        </w:rPr>
-        <w:t>ram</w:t>
-      </w:r>
-      <w:proofErr w:type="spellEnd"/>
-      <w:r>
-        <w:rPr>
-          <w:sz w:val="24"/>
-          <w:szCs w:val="24"/>
-        </w:rPr>
-        <w:t xml:space="preserve"> de 16GB, disco de estado sólido de 240 GB </w:t>
+        <w:t xml:space="preserve">2 computadores con procesador de 8 núcleos, memoria ram de 16GB, disco de estado sólido de 240 GB </w:t>
       </w:r>
     </w:p>
     <w:p>
@@ -8686,21 +8616,12 @@
           <w:szCs w:val="24"/>
         </w:rPr>
       </w:pPr>
-      <w:proofErr w:type="spellStart"/>
-      <w:r>
-        <w:rPr>
-          <w:sz w:val="24"/>
-          <w:szCs w:val="24"/>
-        </w:rPr>
-        <w:t>VSCode</w:t>
-      </w:r>
-      <w:proofErr w:type="spellEnd"/>
-      <w:r>
-        <w:rPr>
-          <w:sz w:val="24"/>
-          <w:szCs w:val="24"/>
-        </w:rPr>
-        <w:t>, Git</w:t>
+      <w:r>
+        <w:rPr>
+          <w:sz w:val="24"/>
+          <w:szCs w:val="24"/>
+        </w:rPr>
+        <w:t>VSCode, Git</w:t>
       </w:r>
     </w:p>
     <w:p>
@@ -8723,15 +8644,13 @@
         </w:rPr>
         <w:t xml:space="preserve">2 </w:t>
       </w:r>
-      <w:proofErr w:type="gramStart"/>
-      <w:r>
-        <w:rPr>
-          <w:sz w:val="24"/>
-          <w:szCs w:val="24"/>
-        </w:rPr>
-        <w:t>Desarrolladores</w:t>
-      </w:r>
-      <w:proofErr w:type="gramEnd"/>
+      <w:r>
+        <w:rPr>
+          <w:sz w:val="24"/>
+          <w:szCs w:val="24"/>
+        </w:rPr>
+        <w:t>desarrolladores</w:t>
+      </w:r>
       <w:r>
         <w:rPr>
           <w:sz w:val="24"/>
@@ -8761,15 +8680,13 @@
         <w:lastRenderedPageBreak/>
         <w:t xml:space="preserve">1 </w:t>
       </w:r>
-      <w:proofErr w:type="gramStart"/>
-      <w:r>
-        <w:rPr>
-          <w:sz w:val="24"/>
-          <w:szCs w:val="24"/>
-        </w:rPr>
-        <w:t>Jefe</w:t>
-      </w:r>
-      <w:proofErr w:type="gramEnd"/>
+      <w:r>
+        <w:rPr>
+          <w:sz w:val="24"/>
+          <w:szCs w:val="24"/>
+        </w:rPr>
+        <w:t>jefe</w:t>
+      </w:r>
       <w:r>
         <w:rPr>
           <w:sz w:val="24"/>
@@ -8821,38 +8738,23 @@
         <w:t>Calendario</w:t>
       </w:r>
     </w:p>
+    <w:p>
+      <w:r>
+        <w:t>Actividades</w:t>
+      </w:r>
+    </w:p>
     <w:p/>
+    <w:p>
+      <w:r>
+        <w:t>Red</w:t>
+      </w:r>
+    </w:p>
     <w:p/>
-    <w:p/>
-    <w:p/>
-    <w:p/>
-    <w:p/>
-    <w:p/>
-    <w:p/>
-    <w:p/>
-    <w:p/>
-    <w:p/>
-    <w:p/>
-    <w:p/>
-    <w:p>
-      <w:r>
-        <w:t>Actividades</w:t>
-      </w:r>
-    </w:p>
-    <w:p/>
-    <w:p/>
-    <w:p>
-      <w:r>
-        <w:t>Red</w:t>
-      </w:r>
-    </w:p>
-    <w:p/>
     <w:p>
       <w:r>
         <w:rPr>
           <w:noProof/>
         </w:rPr>
-        <w:lastRenderedPageBreak/>
         <w:drawing>
           <wp:inline distT="114300" distB="114300" distL="114300" distR="114300" wp14:anchorId="657EAEF8" wp14:editId="480B3A88">
             <wp:extent cx="5943600" cy="1663700"/>
@@ -9021,8 +8923,11 @@
         </w:drawing>
       </w:r>
     </w:p>
-    <w:p>
-      <w:r>
+    <w:p/>
+    <w:p/>
+    <w:p>
+      <w:r>
+        <w:lastRenderedPageBreak/>
         <w:t>Tiempos de tareas</w:t>
       </w:r>
     </w:p>
@@ -9031,7 +8936,6 @@
         <w:rPr>
           <w:noProof/>
         </w:rPr>
-        <w:lastRenderedPageBreak/>
         <w:drawing>
           <wp:inline distT="114300" distB="114300" distL="114300" distR="114300" wp14:anchorId="575AEDC4" wp14:editId="56604D05">
             <wp:extent cx="5943600" cy="3327400"/>
@@ -9196,13 +9100,17 @@
       <w:r>
         <w:t xml:space="preserve">Conocidas las necesidades y requerimientos de los usuarios, se procedió a realizar el diseño del sistema de información, se diseñaron los procedimientos para el procesamiento de datos, asegurando que sean los correctos, asimismo se diseñó un modelo para consumir API 's con información relevante para los agricultores. Se diseñó una mesa de ayuda dentro del sistema de información donde los agricultores pueden realizar inquietudes, y al otro </w:t>
       </w:r>
-      <w:proofErr w:type="gramStart"/>
-      <w:r>
-        <w:t>lado expertos</w:t>
-      </w:r>
-      <w:proofErr w:type="gramEnd"/>
-      <w:r>
-        <w:t xml:space="preserve"> en agricultura pueden darle trámite a dichas solicitudes. Por medio del módulo que se implementó para la gestión de los suministros por parte de los proveedores, los agricultores podrán realizar pedidos y tener control sobre los productos o servicios que adquieren.</w:t>
+      <w:r>
+        <w:t>lado, expertos</w:t>
+      </w:r>
+      <w:r>
+        <w:t xml:space="preserve"> en agricultura pueden </w:t>
+      </w:r>
+      <w:r>
+        <w:t>darles</w:t>
+      </w:r>
+      <w:r>
+        <w:t xml:space="preserve"> trámite a dichas solicitudes. Por medio del módulo que se implementó para la gestión de los suministros por parte de los proveedores, los agricultores podrán realizar pedidos y tener control sobre los productos o servicios que adquieren.</w:t>
       </w:r>
     </w:p>
     <w:p>
@@ -9250,19 +9158,15 @@
       <w:r>
         <w:t xml:space="preserve">En la fase de control se va </w:t>
       </w:r>
-      <w:proofErr w:type="spellStart"/>
-      <w:r>
-        <w:t>ha</w:t>
-      </w:r>
-      <w:proofErr w:type="spellEnd"/>
+      <w:r>
+        <w:t>a</w:t>
+      </w:r>
       <w:r>
         <w:t xml:space="preserve"> dar seguimiento a los módulos del proyecto que se están utilizando con el fin de recopilar errores y poder corregirlos de manera oportuna; cada error se va a catalogar según su grado de criticidad y/o complejidad, pérdida de datos y/o funcionalidad y con esta priorización se va </w:t>
       </w:r>
-      <w:proofErr w:type="spellStart"/>
-      <w:r>
-        <w:t>ha</w:t>
-      </w:r>
-      <w:proofErr w:type="spellEnd"/>
+      <w:r>
+        <w:t>a</w:t>
+      </w:r>
       <w:r>
         <w:t xml:space="preserve"> definir tiempos de entrega de la siguiente manera:</w:t>
       </w:r>
@@ -9276,15 +9180,7 @@
         <w:spacing w:after="0" w:line="259" w:lineRule="auto"/>
       </w:pPr>
       <w:r>
-        <w:t xml:space="preserve">Tarea: 1 a 4 </w:t>
-      </w:r>
-      <w:proofErr w:type="spellStart"/>
-      <w:r>
-        <w:t>Sprints</w:t>
-      </w:r>
-      <w:proofErr w:type="spellEnd"/>
-      <w:r>
-        <w:t>.</w:t>
+        <w:t>Tarea: 1 a 4 Sprints.</w:t>
       </w:r>
     </w:p>
     <w:p>
@@ -9360,11 +9256,9 @@
       <w:r>
         <w:t xml:space="preserve"> encuestas de satisfacción para el usuario con el fin de trabajar en dichos errores y en futuras mejoras; del mismo modo se </w:t>
       </w:r>
-      <w:proofErr w:type="gramStart"/>
-      <w:r>
-        <w:t>alimentara</w:t>
-      </w:r>
-      <w:proofErr w:type="gramEnd"/>
+      <w:r>
+        <w:t>alimentará</w:t>
+      </w:r>
       <w:r>
         <w:t xml:space="preserve"> la sección de preguntas y respuestas con el histórico de eventos que se genere en el sistema.</w:t>
       </w:r>
@@ -9374,7 +9268,13 @@
         <w:spacing w:after="160" w:line="259" w:lineRule="auto"/>
       </w:pPr>
       <w:r>
-        <w:t>En este aspecto es importante definir que antes de liberar cualquier mejora del sistema de información se realizarán las pruebas de Calidad que sean necesarias todo esto con el fin de evitar errores en el aplicativo en producción; para dichas pruebas se manejara un ambiente de PRE-Producción donde tanto desarrollo como calidad validaron la funcionalidad antes de la implementación en producción.</w:t>
+        <w:t>En este aspecto es importante definir que antes de liberar cualquier mejora del sistema de información se realizarán las pruebas de Calidad que sean necesarias todo esto con el fin de evitar errores en el aplicativo en producción; para dichas pruebas se manejara un ambiente de P</w:t>
+      </w:r>
+      <w:r>
+        <w:t>re</w:t>
+      </w:r>
+      <w:r>
+        <w:t>-Producción donde tanto desarrollo como calidad validaron la funcionalidad antes de la implementación en producción.</w:t>
       </w:r>
     </w:p>
     <w:p>
@@ -9600,15 +9500,13 @@
         <w:lastRenderedPageBreak/>
         <w:t xml:space="preserve">agricultura y áreas afines, por medio de la misma mesa de </w:t>
       </w:r>
-      <w:proofErr w:type="gramStart"/>
-      <w:r>
-        <w:rPr>
-          <w:sz w:val="24"/>
-          <w:szCs w:val="24"/>
-        </w:rPr>
-        <w:t>ayuda</w:t>
-      </w:r>
-      <w:proofErr w:type="gramEnd"/>
+      <w:r>
+        <w:rPr>
+          <w:sz w:val="24"/>
+          <w:szCs w:val="24"/>
+        </w:rPr>
+        <w:t>ayuda,</w:t>
+      </w:r>
       <w:r>
         <w:rPr>
           <w:sz w:val="24"/>
@@ -9704,15 +9602,13 @@
         </w:rPr>
         <w:t xml:space="preserve">Resultados: Por medio de la implementación del sistema de información y del módulo de “Información relevante” y la mesa de ayuda, los agricultores podrán acceder a información en cualquier momento, además de consultar personal calificado de manera rápida sin la necesidad de desplazarse, ahorrando así tiempo valioso y dinero. </w:t>
       </w:r>
-      <w:proofErr w:type="gramStart"/>
-      <w:r>
-        <w:rPr>
-          <w:sz w:val="24"/>
-          <w:szCs w:val="24"/>
-        </w:rPr>
-        <w:t>Además</w:t>
-      </w:r>
-      <w:proofErr w:type="gramEnd"/>
+      <w:r>
+        <w:rPr>
+          <w:sz w:val="24"/>
+          <w:szCs w:val="24"/>
+        </w:rPr>
+        <w:t>Además,</w:t>
+      </w:r>
       <w:r>
         <w:rPr>
           <w:sz w:val="24"/>
@@ -9756,15 +9652,13 @@
         </w:rPr>
         <w:t xml:space="preserve">El gerente del proyecto revisó que todos los gastos del proyecto estén aprobados y definidos desde el presupuesto inicial. </w:t>
       </w:r>
-      <w:proofErr w:type="gramStart"/>
-      <w:r>
-        <w:rPr>
-          <w:sz w:val="24"/>
-          <w:szCs w:val="24"/>
-        </w:rPr>
-        <w:t>Asimismo</w:t>
-      </w:r>
-      <w:proofErr w:type="gramEnd"/>
+      <w:r>
+        <w:rPr>
+          <w:sz w:val="24"/>
+          <w:szCs w:val="24"/>
+        </w:rPr>
+        <w:t>Asimismo,</w:t>
+      </w:r>
       <w:r>
         <w:rPr>
           <w:sz w:val="24"/>
@@ -9977,17 +9871,6 @@
     </w:p>
     <w:p>
       <w:pPr>
-        <w:spacing w:after="0" w:line="480" w:lineRule="auto"/>
-        <w:ind w:left="1440"/>
-        <w:rPr>
-          <w:sz w:val="24"/>
-          <w:szCs w:val="24"/>
-        </w:rPr>
-      </w:pPr>
-    </w:p>
-    <w:p/>
-    <w:p>
-      <w:pPr>
         <w:spacing w:after="160" w:line="259" w:lineRule="auto"/>
         <w:rPr>
           <w:b/>
@@ -9995,9 +9878,6 @@
           <w:szCs w:val="36"/>
         </w:rPr>
       </w:pPr>
-      <w:r>
-        <w:br w:type="page"/>
-      </w:r>
     </w:p>
     <w:p>
       <w:pPr>
@@ -10014,7 +9894,6 @@
           <w:sz w:val="36"/>
           <w:szCs w:val="36"/>
         </w:rPr>
-        <w:lastRenderedPageBreak/>
         <w:t>Roles y funciones en el Proyecto.</w:t>
       </w:r>
     </w:p>
@@ -12462,15 +12341,13 @@
         </w:rPr>
         <w:t xml:space="preserve"> Es el responsable de la definición del proyecto y de la asignación de los recursos para ponerlo en marcha. Revisa constantemente tareas de estimación y definición de actividades que están establecidas en el plan de trabajo y realiza la </w:t>
       </w:r>
-      <w:proofErr w:type="spellStart"/>
-      <w:r>
-        <w:rPr>
-          <w:sz w:val="24"/>
-          <w:szCs w:val="24"/>
-        </w:rPr>
-        <w:t>revision</w:t>
-      </w:r>
-      <w:proofErr w:type="spellEnd"/>
+      <w:r>
+        <w:rPr>
+          <w:sz w:val="24"/>
+          <w:szCs w:val="24"/>
+        </w:rPr>
+        <w:t>revisión</w:t>
+      </w:r>
       <w:r>
         <w:rPr>
           <w:sz w:val="24"/>
@@ -12478,21 +12355,26 @@
         </w:rPr>
         <w:t xml:space="preserve"> y </w:t>
       </w:r>
-      <w:proofErr w:type="spellStart"/>
-      <w:r>
-        <w:rPr>
-          <w:sz w:val="24"/>
-          <w:szCs w:val="24"/>
-        </w:rPr>
-        <w:t>aprobacion</w:t>
-      </w:r>
-      <w:proofErr w:type="spellEnd"/>
-      <w:r>
-        <w:rPr>
-          <w:sz w:val="24"/>
-          <w:szCs w:val="24"/>
-        </w:rPr>
-        <w:t xml:space="preserve"> de los mismos</w:t>
+      <w:r>
+        <w:rPr>
+          <w:sz w:val="24"/>
+          <w:szCs w:val="24"/>
+        </w:rPr>
+        <w:t>aprobación</w:t>
+      </w:r>
+      <w:r>
+        <w:rPr>
+          <w:sz w:val="24"/>
+          <w:szCs w:val="24"/>
+        </w:rPr>
+        <w:t xml:space="preserve"> de </w:t>
+      </w:r>
+      <w:r>
+        <w:rPr>
+          <w:sz w:val="24"/>
+          <w:szCs w:val="24"/>
+        </w:rPr>
+        <w:t>estos</w:t>
       </w:r>
     </w:p>
     <w:p>
@@ -12514,15 +12396,13 @@
         </w:rPr>
         <w:t xml:space="preserve">Comunicación constante con los interesados en el proyecto, sobre el progreso </w:t>
       </w:r>
-      <w:proofErr w:type="gramStart"/>
-      <w:r>
-        <w:rPr>
-          <w:sz w:val="24"/>
-          <w:szCs w:val="24"/>
-        </w:rPr>
-        <w:t>del mismo</w:t>
-      </w:r>
-      <w:proofErr w:type="gramEnd"/>
+      <w:r>
+        <w:rPr>
+          <w:sz w:val="24"/>
+          <w:szCs w:val="24"/>
+        </w:rPr>
+        <w:t>de este</w:t>
+      </w:r>
       <w:r>
         <w:rPr>
           <w:sz w:val="24"/>
@@ -12533,17 +12413,31 @@
     </w:p>
     <w:p>
       <w:pPr>
+        <w:numPr>
+          <w:ilvl w:val="0"/>
+          <w:numId w:val="16"/>
+        </w:numPr>
         <w:spacing w:after="0" w:line="480" w:lineRule="auto"/>
         <w:rPr>
           <w:sz w:val="24"/>
           <w:szCs w:val="24"/>
         </w:rPr>
       </w:pPr>
-      <w:r>
-        <w:rPr>
-          <w:sz w:val="24"/>
-          <w:szCs w:val="24"/>
-        </w:rPr>
+    </w:p>
+    <w:p>
+      <w:pPr>
+        <w:spacing w:after="0" w:line="480" w:lineRule="auto"/>
+        <w:rPr>
+          <w:sz w:val="24"/>
+          <w:szCs w:val="24"/>
+        </w:rPr>
+      </w:pPr>
+      <w:r>
+        <w:rPr>
+          <w:sz w:val="24"/>
+          <w:szCs w:val="24"/>
+        </w:rPr>
+        <w:lastRenderedPageBreak/>
         <w:t>QA Proyectos:</w:t>
       </w:r>
     </w:p>
@@ -12644,7 +12538,6 @@
           <w:sz w:val="24"/>
           <w:szCs w:val="24"/>
         </w:rPr>
-        <w:lastRenderedPageBreak/>
         <w:t>Simular la ejecución del sistema de información y evaluar su rendimiento</w:t>
       </w:r>
     </w:p>
@@ -12661,23 +12554,7 @@
           <w:sz w:val="24"/>
           <w:szCs w:val="24"/>
         </w:rPr>
-        <w:t xml:space="preserve">Ingeniero </w:t>
-      </w:r>
-      <w:proofErr w:type="spellStart"/>
-      <w:r>
-        <w:rPr>
-          <w:sz w:val="24"/>
-          <w:szCs w:val="24"/>
-        </w:rPr>
-        <w:t>Developer</w:t>
-      </w:r>
-      <w:proofErr w:type="spellEnd"/>
-      <w:r>
-        <w:rPr>
-          <w:sz w:val="24"/>
-          <w:szCs w:val="24"/>
-        </w:rPr>
-        <w:t>:</w:t>
+        <w:t>Ingeniero Developer:</w:t>
       </w:r>
     </w:p>
     <w:p>
@@ -12772,15 +12649,13 @@
           <w:szCs w:val="24"/>
         </w:rPr>
       </w:pPr>
-      <w:proofErr w:type="gramStart"/>
-      <w:r>
-        <w:rPr>
-          <w:sz w:val="24"/>
-          <w:szCs w:val="24"/>
-        </w:rPr>
-        <w:t>Asegurar</w:t>
-      </w:r>
-      <w:proofErr w:type="gramEnd"/>
+      <w:r>
+        <w:rPr>
+          <w:sz w:val="24"/>
+          <w:szCs w:val="24"/>
+        </w:rPr>
+        <w:t>Hay que asegurar</w:t>
+      </w:r>
       <w:r>
         <w:rPr>
           <w:sz w:val="24"/>
@@ -13067,23 +12942,7 @@
                 <w:sz w:val="24"/>
                 <w:szCs w:val="24"/>
               </w:rPr>
-              <w:t xml:space="preserve">Sistema de Información dirigido al sector agropecuario para facilitar las labores del campo </w:t>
-            </w:r>
-            <w:proofErr w:type="spellStart"/>
-            <w:r>
-              <w:rPr>
-                <w:sz w:val="24"/>
-                <w:szCs w:val="24"/>
-              </w:rPr>
-              <w:t>Apsi</w:t>
-            </w:r>
-            <w:proofErr w:type="spellEnd"/>
-            <w:r>
-              <w:rPr>
-                <w:sz w:val="24"/>
-                <w:szCs w:val="24"/>
-              </w:rPr>
-              <w:t xml:space="preserve"> Col</w:t>
+              <w:t>Sistema de Información dirigido al sector agropecuario para facilitar las labores del campo Apsi Col</w:t>
             </w:r>
           </w:p>
         </w:tc>
@@ -13163,21 +13022,12 @@
                 <w:szCs w:val="24"/>
               </w:rPr>
             </w:pPr>
-            <w:proofErr w:type="spellStart"/>
             <w:r>
               <w:rPr>
                 <w:sz w:val="24"/>
                 <w:szCs w:val="24"/>
               </w:rPr>
-              <w:t>Apsi</w:t>
-            </w:r>
-            <w:proofErr w:type="spellEnd"/>
-            <w:r>
-              <w:rPr>
-                <w:sz w:val="24"/>
-                <w:szCs w:val="24"/>
-              </w:rPr>
-              <w:t xml:space="preserve"> Col</w:t>
+              <w:t>Apsi Col</w:t>
             </w:r>
           </w:p>
         </w:tc>
@@ -13258,23 +13108,7 @@
                 <w:sz w:val="24"/>
                 <w:szCs w:val="24"/>
               </w:rPr>
-              <w:t xml:space="preserve">Isabella Gómez Jurado- </w:t>
-            </w:r>
-            <w:proofErr w:type="spellStart"/>
-            <w:r>
-              <w:rPr>
-                <w:sz w:val="24"/>
-                <w:szCs w:val="24"/>
-              </w:rPr>
-              <w:t>Ing</w:t>
-            </w:r>
-            <w:proofErr w:type="spellEnd"/>
-            <w:r>
-              <w:rPr>
-                <w:sz w:val="24"/>
-                <w:szCs w:val="24"/>
-              </w:rPr>
-              <w:t xml:space="preserve"> en Sistemas</w:t>
+              <w:t>Isabella Gómez Jurado- Ing en Sistemas</w:t>
             </w:r>
           </w:p>
         </w:tc>
@@ -13582,7 +13416,7 @@
                 <w:sz w:val="24"/>
                 <w:szCs w:val="24"/>
               </w:rPr>
-              <w:t>01</w:t>
+              <w:t>17</w:t>
             </w:r>
           </w:p>
         </w:tc>
@@ -13618,7 +13452,14 @@
                 <w:sz w:val="24"/>
                 <w:szCs w:val="24"/>
               </w:rPr>
-              <w:t>09</w:t>
+              <w:t>0</w:t>
+            </w:r>
+            <w:r>
+              <w:rPr>
+                <w:sz w:val="24"/>
+                <w:szCs w:val="24"/>
+              </w:rPr>
+              <w:t>2</w:t>
             </w:r>
           </w:p>
         </w:tc>
@@ -13654,7 +13495,14 @@
                 <w:sz w:val="24"/>
                 <w:szCs w:val="24"/>
               </w:rPr>
-              <w:t>2022</w:t>
+              <w:t>202</w:t>
+            </w:r>
+            <w:r>
+              <w:rPr>
+                <w:sz w:val="24"/>
+                <w:szCs w:val="24"/>
+              </w:rPr>
+              <w:t>3</w:t>
             </w:r>
           </w:p>
         </w:tc>
@@ -13725,6 +13573,7 @@
           <w:p>
             <w:pPr>
               <w:spacing w:before="160" w:after="0" w:line="259" w:lineRule="auto"/>
+              <w:ind w:left="720" w:hanging="720"/>
               <w:rPr>
                 <w:sz w:val="24"/>
                 <w:szCs w:val="24"/>
@@ -13735,23 +13584,7 @@
                 <w:sz w:val="24"/>
                 <w:szCs w:val="24"/>
               </w:rPr>
-              <w:t xml:space="preserve">Equipo Directivo </w:t>
-            </w:r>
-            <w:proofErr w:type="spellStart"/>
-            <w:r>
-              <w:rPr>
-                <w:sz w:val="24"/>
-                <w:szCs w:val="24"/>
-              </w:rPr>
-              <w:t>Apsi</w:t>
-            </w:r>
-            <w:proofErr w:type="spellEnd"/>
-            <w:r>
-              <w:rPr>
-                <w:sz w:val="24"/>
-                <w:szCs w:val="24"/>
-              </w:rPr>
-              <w:t xml:space="preserve"> Col</w:t>
+              <w:t>Equipo Directivo Apsi Col</w:t>
             </w:r>
           </w:p>
         </w:tc>
@@ -14095,7 +13928,7 @@
                 <w:sz w:val="24"/>
                 <w:szCs w:val="24"/>
               </w:rPr>
-              <w:t>09</w:t>
+              <w:t>03</w:t>
             </w:r>
           </w:p>
         </w:tc>
@@ -14131,7 +13964,14 @@
                 <w:sz w:val="24"/>
                 <w:szCs w:val="24"/>
               </w:rPr>
-              <w:t>2022</w:t>
+              <w:t>202</w:t>
+            </w:r>
+            <w:r>
+              <w:rPr>
+                <w:sz w:val="24"/>
+                <w:szCs w:val="24"/>
+              </w:rPr>
+              <w:t>3</w:t>
             </w:r>
           </w:p>
         </w:tc>
@@ -14520,7 +14360,14 @@
                 <w:sz w:val="24"/>
                 <w:szCs w:val="24"/>
               </w:rPr>
-              <w:t>04</w:t>
+              <w:t>0</w:t>
+            </w:r>
+            <w:r>
+              <w:rPr>
+                <w:sz w:val="24"/>
+                <w:szCs w:val="24"/>
+              </w:rPr>
+              <w:t>3</w:t>
             </w:r>
           </w:p>
         </w:tc>
@@ -14556,7 +14403,14 @@
                 <w:sz w:val="24"/>
                 <w:szCs w:val="24"/>
               </w:rPr>
-              <w:t>06</w:t>
+              <w:t>0</w:t>
+            </w:r>
+            <w:r>
+              <w:rPr>
+                <w:sz w:val="24"/>
+                <w:szCs w:val="24"/>
+              </w:rPr>
+              <w:t>3</w:t>
             </w:r>
           </w:p>
         </w:tc>
@@ -14592,7 +14446,14 @@
                 <w:sz w:val="24"/>
                 <w:szCs w:val="24"/>
               </w:rPr>
-              <w:t>2022</w:t>
+              <w:t>202</w:t>
+            </w:r>
+            <w:r>
+              <w:rPr>
+                <w:sz w:val="24"/>
+                <w:szCs w:val="24"/>
+              </w:rPr>
+              <w:t>3</w:t>
             </w:r>
           </w:p>
         </w:tc>
@@ -16111,15 +15972,13 @@
               </w:rPr>
               <w:t xml:space="preserve">Descripción de las características de la situación que requiere una solicitud de cambio de costos. Impacto </w:t>
             </w:r>
-            <w:proofErr w:type="gramStart"/>
             <w:r>
               <w:rPr>
                 <w:sz w:val="24"/>
                 <w:szCs w:val="24"/>
               </w:rPr>
-              <w:t>del mismo</w:t>
+              <w:t>de este</w:t>
             </w:r>
-            <w:proofErr w:type="gramEnd"/>
             <w:r>
               <w:rPr>
                 <w:sz w:val="24"/>
@@ -16286,25 +16145,42 @@
                 <w:sz w:val="24"/>
                 <w:szCs w:val="24"/>
               </w:rPr>
-              <w:t xml:space="preserve">La persona autorizada a solicitar cambios en el costo deberá elevar su solicitud a la persona autorizada para aprobar el cambio propuesto, sustentando su pedido en forma documentada. Sólo procederán presupuestos adicionales si se demuestra que éstos son necesarios e imprescindibles para lograr el alcance del proyecto y que sean originado por omisiones o defectos en la formulación del alcance. Las modificaciones al alcance que no cumplan con este requisito podrán ser aprobadas sólo si cuentan con la autorización del sponsor del proyecto. En caso contrario no se modificará el costo del proyecto, siendo de responsabilidad del equipo de trabajo los mayores costos en que éste </w:t>
+              <w:t xml:space="preserve">La persona autorizada a solicitar cambios en el costo deberá elevar su solicitud a la persona autorizada para aprobar el cambio propuesto, sustentando su pedido en forma documentada. Sólo procederán presupuestos adicionales si se demuestra que éstos son necesarios e imprescindibles para lograr el alcance del proyecto y que sean originado por omisiones o defectos en la formulación del alcance. Las modificaciones al alcance que no cumplan con este requisito podrán ser aprobadas sólo si cuentan con la autorización del </w:t>
             </w:r>
-            <w:proofErr w:type="spellStart"/>
-            <w:proofErr w:type="gramStart"/>
             <w:r>
               <w:rPr>
                 <w:sz w:val="24"/>
                 <w:szCs w:val="24"/>
               </w:rPr>
-              <w:t>incurra.El</w:t>
+              <w:t>patrocinador</w:t>
             </w:r>
-            <w:proofErr w:type="spellEnd"/>
-            <w:proofErr w:type="gramEnd"/>
             <w:r>
               <w:rPr>
                 <w:sz w:val="24"/>
                 <w:szCs w:val="24"/>
               </w:rPr>
-              <w:t xml:space="preserve"> procedimiento a seguir para aprobar un presupuesto adicional o un deductivo será el siguiente:</w:t>
+              <w:t xml:space="preserve"> del proyecto. En caso contrario no se modificará el costo del proyecto, siendo de responsabilidad del equipo de trabajo los mayores costos en que éste </w:t>
+            </w:r>
+            <w:r>
+              <w:rPr>
+                <w:sz w:val="24"/>
+                <w:szCs w:val="24"/>
+              </w:rPr>
+              <w:t xml:space="preserve">incurra. </w:t>
+            </w:r>
+            <w:r>
+              <w:rPr>
+                <w:sz w:val="24"/>
+                <w:szCs w:val="24"/>
+              </w:rPr>
+              <w:t>El procedimiento por seguir</w:t>
+            </w:r>
+            <w:r>
+              <w:rPr>
+                <w:sz w:val="24"/>
+                <w:szCs w:val="24"/>
+              </w:rPr>
+              <w:t xml:space="preserve"> para aprobar un presupuesto adicional o un deductivo será el siguiente:</w:t>
             </w:r>
           </w:p>
           <w:p>
@@ -16337,15 +16213,13 @@
               </w:rPr>
               <w:t xml:space="preserve">Dentro de los diez días calendario posteriores al hecho que determine una modificación del costo del proyecto, la persona autorizada a solicitar cambios en el </w:t>
             </w:r>
-            <w:proofErr w:type="gramStart"/>
             <w:r>
               <w:rPr>
                 <w:sz w:val="24"/>
                 <w:szCs w:val="24"/>
               </w:rPr>
-              <w:t>costo,</w:t>
+              <w:t>costo</w:t>
             </w:r>
-            <w:proofErr w:type="gramEnd"/>
             <w:r>
               <w:rPr>
                 <w:sz w:val="24"/>
@@ -16501,19 +16375,15 @@
       <w:r>
         <w:t xml:space="preserve">La gestión del tiempos nos va a permitir trazar – definir los tiempos que va </w:t>
       </w:r>
-      <w:proofErr w:type="spellStart"/>
-      <w:r>
-        <w:t>ha</w:t>
-      </w:r>
-      <w:proofErr w:type="spellEnd"/>
+      <w:r>
+        <w:t>a</w:t>
+      </w:r>
       <w:r>
         <w:t xml:space="preserve"> tomar realizar cada </w:t>
       </w:r>
-      <w:proofErr w:type="spellStart"/>
-      <w:r>
-        <w:t>unas</w:t>
-      </w:r>
-      <w:proofErr w:type="spellEnd"/>
+      <w:r>
+        <w:t>una</w:t>
+      </w:r>
       <w:r>
         <w:t xml:space="preserve"> de las actividades del proyecto dependiendo de la cantidad de recursos (Personas) le asignemos a la actividad y según la cantidad de días se defina para la terminación de la tarea; es importante tener presente que para este proyecto los recursos se definieron con una destinación de tiempo del 100% lo que indica que cuando una persona este realizando una actividad debe dedicarle el total de su tiempo a dicha actividad, el tiempo se definió con el estándar de 8 horas laborales diarias; si existe algún atraso en los plazos de entrega por demoras o inconvenientes de algún tipo, será necesario invertir tiempo extra; ya sea trabajando en algunas ocasiones 10 horas al día o el sobre esfuerzo los fines de semana, las compensaciones del tiempo extra serán aquellas reguladas en la normatividad del año en vigencia del país al igual que las hora a la que se indica un sobre esfuerzo nocturno o en día festivo – dominical o de descanso.</w:t>
       </w:r>
@@ -16522,45 +16392,35 @@
       <w:r>
         <w:t xml:space="preserve">La gestión del tiempo también nos va </w:t>
       </w:r>
-      <w:proofErr w:type="spellStart"/>
-      <w:r>
-        <w:t>ha</w:t>
-      </w:r>
-      <w:proofErr w:type="spellEnd"/>
+      <w:r>
+        <w:t>a</w:t>
+      </w:r>
       <w:r>
         <w:t xml:space="preserve"> permitir saber </w:t>
       </w:r>
-      <w:proofErr w:type="spellStart"/>
-      <w:r>
-        <w:t>como</w:t>
-      </w:r>
-      <w:proofErr w:type="spellEnd"/>
+      <w:r>
+        <w:t>cómo</w:t>
+      </w:r>
       <w:r>
         <w:t xml:space="preserve"> estamos con las fechas de vencimiento de las actividades y los tiempos de entrega; lo que nos permitirá tomar acciones oportunas para evitar el atraso en las fechas de entrega establecidas para las fases del proyecto.</w:t>
       </w:r>
     </w:p>
     <w:p>
-      <w:proofErr w:type="gramStart"/>
-      <w:r>
-        <w:t>Finalmente</w:t>
-      </w:r>
-      <w:proofErr w:type="gramEnd"/>
+      <w:r>
+        <w:t>Finalmente,</w:t>
+      </w:r>
       <w:r>
         <w:t xml:space="preserve"> la gestión del tiempo nos va </w:t>
       </w:r>
-      <w:proofErr w:type="spellStart"/>
-      <w:r>
-        <w:t>ha</w:t>
-      </w:r>
-      <w:proofErr w:type="spellEnd"/>
+      <w:r>
+        <w:t>a</w:t>
+      </w:r>
       <w:r>
         <w:t xml:space="preserve"> permitir definir el tiempo total estimado que va </w:t>
       </w:r>
-      <w:proofErr w:type="spellStart"/>
-      <w:r>
-        <w:t>ha</w:t>
-      </w:r>
-      <w:proofErr w:type="spellEnd"/>
+      <w:r>
+        <w:t>a</w:t>
+      </w:r>
       <w:r>
         <w:t xml:space="preserve"> tardar el proyecto en llegar a buen término.</w:t>
       </w:r>
@@ -16839,21 +16699,7 @@
               <w:rPr>
                 <w:b/>
               </w:rPr>
-              <w:t xml:space="preserve">Sistema de información dirigido al sector agropecuario para facilitar las labores del campo | </w:t>
-            </w:r>
-            <w:proofErr w:type="spellStart"/>
-            <w:r>
-              <w:rPr>
-                <w:b/>
-              </w:rPr>
-              <w:t>Apsi</w:t>
-            </w:r>
-            <w:proofErr w:type="spellEnd"/>
-            <w:r>
-              <w:rPr>
-                <w:b/>
-              </w:rPr>
-              <w:t xml:space="preserve"> Col</w:t>
+              <w:t>Sistema de información dirigido al sector agropecuario para facilitar las labores del campo | Apsi Col</w:t>
             </w:r>
           </w:p>
         </w:tc>
@@ -17836,14 +17682,12 @@
               </w:rPr>
               <w:t xml:space="preserve">Se analiza </w:t>
             </w:r>
-            <w:proofErr w:type="gramStart"/>
             <w:r>
               <w:rPr>
                 <w:b/>
               </w:rPr>
-              <w:t>pre requisitos</w:t>
+              <w:t>pre-requisitos</w:t>
             </w:r>
-            <w:proofErr w:type="gramEnd"/>
             <w:r>
               <w:rPr>
                 <w:b/>
@@ -19905,16 +19749,14 @@
               <w:rPr>
                 <w:b/>
               </w:rPr>
-              <w:t xml:space="preserve">Se configura el Sistema de acuerdo </w:t>
+              <w:t xml:space="preserve">Se configura el Sistema </w:t>
             </w:r>
-            <w:proofErr w:type="gramStart"/>
             <w:r>
               <w:rPr>
                 <w:b/>
               </w:rPr>
-              <w:t>a la diseño funcional</w:t>
+              <w:t>de acuerdo con el diseño funcional</w:t>
             </w:r>
-            <w:proofErr w:type="gramEnd"/>
           </w:p>
         </w:tc>
         <w:tc>
@@ -22249,15 +22091,13 @@
               <w:jc w:val="both"/>
             </w:pPr>
             <w:r>
-              <w:t xml:space="preserve">El control del alcance del proyecto asegura que todos los cambios solicitados o acciones preventivas o correctivas se procesen a través del proceso Control integrado de </w:t>
+              <w:t>El control del alcance del proyecto asegura que todos los cambios solicitados o acciones preventivas o correctivas se procesen a través del proceso Control integrado de Cambios.</w:t>
             </w:r>
-            <w:proofErr w:type="spellStart"/>
             <w:r>
-              <w:t>Cambios.Se</w:t>
+              <w:t xml:space="preserve"> </w:t>
             </w:r>
-            <w:proofErr w:type="spellEnd"/>
             <w:r>
-              <w:t xml:space="preserve"> utilizará la técnica de análisis de variación para comparar la línea base con los resultados reales y determinar si la variación está dentro del monto o si la acción correctiva o preventiva es la apropiada, de igual manera utilizaremos la técnica del Análisis de tendencias que examina el proyecto a lo largo del tiempo para determinar si está mejorando o si se está deteriorando.</w:t>
+              <w:t>Se utilizará la técnica de análisis de variación para comparar la línea base con los resultados reales y determinar si la variación está dentro del monto o si la acción correctiva o preventiva es la apropiada, de igual manera utilizaremos la técnica del Análisis de tendencias que examina el proyecto a lo largo del tiempo para determinar si está mejorando o si se está deteriorando.</w:t>
             </w:r>
           </w:p>
         </w:tc>
@@ -22322,7 +22162,21 @@
           <w:sz w:val="24"/>
           <w:szCs w:val="24"/>
         </w:rPr>
-        <w:t>APSICOL buscará durante el ciclo de vida del sistema de información, fortalecer la seguridad de los usuarios que intervienen en el aplicativo; desde todas las áreas responsables se adelantan constantemente revisiones de protocolos de seguridad a nivel de (Desarrollo – QA – Infraestructura – Gestión Humana) el cual garantizara un menor índice de riesgo y una capacidad de acción frente a una contingencia que se pueda presentar.</w:t>
+        <w:t>APSI</w:t>
+      </w:r>
+      <w:r>
+        <w:rPr>
+          <w:sz w:val="24"/>
+          <w:szCs w:val="24"/>
+        </w:rPr>
+        <w:t xml:space="preserve"> </w:t>
+      </w:r>
+      <w:r>
+        <w:rPr>
+          <w:sz w:val="24"/>
+          <w:szCs w:val="24"/>
+        </w:rPr>
+        <w:t>COL buscará durante el ciclo de vida del sistema de información, fortalecer la seguridad de los usuarios que intervienen en el aplicativo; desde todas las áreas responsables se adelantan constantemente revisiones de protocolos de seguridad a nivel de (Desarrollo – QA – Infraestructura – Gestión Humana) el cual garantizara un menor índice de riesgo y una capacidad de acción frente a una contingencia que se pueda presentar.</w:t>
       </w:r>
     </w:p>
     <w:p>
@@ -22509,16 +22363,14 @@
         </w:rPr>
         <w:t xml:space="preserve"> Los requerimientos no se definieron de forma clara y afecta el alcance de </w:t>
       </w:r>
-      <w:proofErr w:type="gramStart"/>
       <w:r>
         <w:rPr>
           <w:color w:val="000000"/>
           <w:sz w:val="24"/>
           <w:szCs w:val="24"/>
         </w:rPr>
-        <w:t>los mismos</w:t>
-      </w:r>
-      <w:proofErr w:type="gramEnd"/>
+        <w:t>estos</w:t>
+      </w:r>
       <w:r>
         <w:rPr>
           <w:color w:val="000000"/>
@@ -22859,12 +22711,23 @@
           <w:szCs w:val="36"/>
         </w:rPr>
       </w:pPr>
-      <w:r>
+    </w:p>
+    <w:p>
+      <w:pPr>
+        <w:spacing w:after="160" w:line="259" w:lineRule="auto"/>
         <w:rPr>
           <w:b/>
           <w:sz w:val="36"/>
           <w:szCs w:val="36"/>
         </w:rPr>
+      </w:pPr>
+      <w:r>
+        <w:rPr>
+          <w:b/>
+          <w:sz w:val="36"/>
+          <w:szCs w:val="36"/>
+        </w:rPr>
+        <w:lastRenderedPageBreak/>
         <w:t>Plan de acción</w:t>
       </w:r>
     </w:p>
@@ -22872,12 +22735,9 @@
       <w:pPr>
         <w:spacing w:after="160" w:line="259" w:lineRule="auto"/>
       </w:pPr>
-      <w:proofErr w:type="gramStart"/>
-      <w:r>
-        <w:lastRenderedPageBreak/>
-        <w:t>El plan de acción se entienden</w:t>
-      </w:r>
-      <w:proofErr w:type="gramEnd"/>
+      <w:r>
+        <w:t>El plan de acción se entiende</w:t>
+      </w:r>
       <w:r>
         <w:t xml:space="preserve"> como las medidas o ajustes que se deben realizar sobre el riesgo para reducir o eliminar su afectación frente al proyecto y el objetivo misional del mismo:</w:t>
       </w:r>
@@ -22914,42 +22774,36 @@
         </w:rPr>
         <w:t xml:space="preserve"> Este riesgo es de nivel “Tolerable”, le corresponde a infraestructura y seguridad; la estrategia para mitigar, reducir o eliminar el riesgo es: fortalecer la seguridad de la Base de datos al adquirir un firewall; adicional a este control de acceso, la información sensible contenida en la base de datos como: datos de usuario (</w:t>
       </w:r>
-      <w:proofErr w:type="spellStart"/>
       <w:r>
         <w:rPr>
           <w:color w:val="000000"/>
         </w:rPr>
-        <w:t>Telefono</w:t>
-      </w:r>
-      <w:proofErr w:type="spellEnd"/>
+        <w:t>teléfono</w:t>
+      </w:r>
       <w:r>
         <w:rPr>
           <w:color w:val="000000"/>
         </w:rPr>
         <w:t xml:space="preserve">, dirección, email, contraseña, </w:t>
       </w:r>
-      <w:proofErr w:type="spellStart"/>
       <w:r>
         <w:rPr>
           <w:color w:val="000000"/>
         </w:rPr>
-        <w:t>etc</w:t>
-      </w:r>
-      <w:proofErr w:type="spellEnd"/>
+        <w:t>etc.</w:t>
+      </w:r>
       <w:r>
         <w:rPr>
           <w:color w:val="000000"/>
         </w:rPr>
         <w:t xml:space="preserve">) </w:t>
       </w:r>
-      <w:proofErr w:type="spellStart"/>
       <w:r>
         <w:rPr>
           <w:color w:val="000000"/>
         </w:rPr>
-        <w:t>estaran</w:t>
-      </w:r>
-      <w:proofErr w:type="spellEnd"/>
+        <w:t>estarán</w:t>
+      </w:r>
       <w:r>
         <w:rPr>
           <w:color w:val="000000"/>
@@ -22989,42 +22843,36 @@
         </w:rPr>
         <w:t xml:space="preserve"> </w:t>
       </w:r>
-      <w:proofErr w:type="gramStart"/>
       <w:r>
         <w:rPr>
           <w:color w:val="000000"/>
         </w:rPr>
-        <w:t>Estos riesgo</w:t>
-      </w:r>
-      <w:proofErr w:type="gramEnd"/>
+        <w:t>Este riesgo</w:t>
+      </w:r>
       <w:r>
         <w:rPr>
           <w:color w:val="000000"/>
         </w:rPr>
         <w:t xml:space="preserve"> es de nivel “grave” y “Severo” respectivamente le corresponde al </w:t>
       </w:r>
-      <w:proofErr w:type="spellStart"/>
       <w:r>
         <w:rPr>
           <w:color w:val="000000"/>
         </w:rPr>
-        <w:t>area</w:t>
-      </w:r>
-      <w:proofErr w:type="spellEnd"/>
+        <w:t>área</w:t>
+      </w:r>
       <w:r>
         <w:rPr>
           <w:color w:val="000000"/>
         </w:rPr>
         <w:t xml:space="preserve"> de proyectos y gestión humana, la estrategia para atender este riesgo es: Capacitar a todas las </w:t>
       </w:r>
-      <w:proofErr w:type="spellStart"/>
       <w:r>
         <w:rPr>
           <w:color w:val="000000"/>
         </w:rPr>
-        <w:t>areas</w:t>
-      </w:r>
-      <w:proofErr w:type="spellEnd"/>
+        <w:t>áreas</w:t>
+      </w:r>
       <w:r>
         <w:rPr>
           <w:color w:val="000000"/>
@@ -23064,98 +22912,84 @@
         </w:rPr>
         <w:t xml:space="preserve"> Este riesgo es de nivel “Grave y </w:t>
       </w:r>
-      <w:proofErr w:type="spellStart"/>
       <w:r>
         <w:rPr>
           <w:color w:val="000000"/>
         </w:rPr>
-        <w:t>catastrofico</w:t>
-      </w:r>
-      <w:proofErr w:type="spellEnd"/>
+        <w:t>catastrófico</w:t>
+      </w:r>
       <w:r>
         <w:rPr>
           <w:color w:val="000000"/>
         </w:rPr>
         <w:t xml:space="preserve">” respectivamente, es responsabilidad del </w:t>
       </w:r>
-      <w:proofErr w:type="spellStart"/>
       <w:r>
         <w:rPr>
           <w:color w:val="000000"/>
         </w:rPr>
-        <w:t>area</w:t>
-      </w:r>
-      <w:proofErr w:type="spellEnd"/>
+        <w:t>área</w:t>
+      </w:r>
       <w:r>
         <w:rPr>
           <w:color w:val="000000"/>
         </w:rPr>
         <w:t xml:space="preserve"> de infraestructura, la manera de mitigar o reducir el impacto de este riesgo es: Repotenciar la infraestructura </w:t>
       </w:r>
-      <w:proofErr w:type="spellStart"/>
       <w:r>
         <w:rPr>
           <w:color w:val="000000"/>
         </w:rPr>
-        <w:t>fisica</w:t>
-      </w:r>
-      <w:proofErr w:type="spellEnd"/>
+        <w:t>física</w:t>
+      </w:r>
       <w:r>
         <w:rPr>
           <w:color w:val="000000"/>
         </w:rPr>
         <w:t xml:space="preserve"> y </w:t>
       </w:r>
-      <w:proofErr w:type="spellStart"/>
       <w:r>
         <w:rPr>
           <w:color w:val="000000"/>
         </w:rPr>
-        <w:t>logica</w:t>
-      </w:r>
-      <w:proofErr w:type="spellEnd"/>
+        <w:t>lógica</w:t>
+      </w:r>
       <w:r>
         <w:rPr>
           <w:color w:val="000000"/>
         </w:rPr>
         <w:t xml:space="preserve">, la cual sea capaz de comportarse dentro de los </w:t>
       </w:r>
-      <w:proofErr w:type="spellStart"/>
       <w:r>
         <w:rPr>
           <w:color w:val="000000"/>
         </w:rPr>
-        <w:t>parametros</w:t>
-      </w:r>
-      <w:proofErr w:type="spellEnd"/>
+        <w:t>parámetros</w:t>
+      </w:r>
       <w:r>
         <w:rPr>
           <w:color w:val="000000"/>
         </w:rPr>
         <w:t xml:space="preserve"> </w:t>
       </w:r>
-      <w:proofErr w:type="spellStart"/>
       <w:r>
         <w:rPr>
           <w:color w:val="000000"/>
         </w:rPr>
-        <w:t>freste</w:t>
-      </w:r>
-      <w:proofErr w:type="spellEnd"/>
+        <w:t>frente</w:t>
+      </w:r>
       <w:r>
         <w:rPr>
           <w:color w:val="000000"/>
         </w:rPr>
         <w:t xml:space="preserve"> a peticiones y/o solicitudes grandes por parte de los usuarios sin que el sistema colapse y pierda funcionalidades y falle o caiga el servidor; del mismo modo al repotenciar la infraestructura </w:t>
       </w:r>
-      <w:proofErr w:type="spellStart"/>
       <w:r>
         <w:rPr>
           <w:color w:val="000000"/>
         </w:rPr>
-        <w:t>sera</w:t>
-      </w:r>
-      <w:proofErr w:type="spellEnd"/>
+        <w:t>será</w:t>
+      </w:r>
       <w:r>
         <w:rPr>
           <w:color w:val="000000"/>
@@ -23241,7 +23075,6 @@
         <w:rPr>
           <w:noProof/>
         </w:rPr>
-        <w:lastRenderedPageBreak/>
         <w:drawing>
           <wp:inline distT="0" distB="0" distL="0" distR="0" wp14:anchorId="3AC8284D" wp14:editId="2BBEF4E1">
             <wp:extent cx="5943600" cy="3006725"/>
@@ -23331,19 +23164,15 @@
       <w:r>
         <w:t xml:space="preserve">La gestión de adquisiciones es la encargada de definir </w:t>
       </w:r>
-      <w:proofErr w:type="spellStart"/>
-      <w:r>
-        <w:t>cuales</w:t>
-      </w:r>
-      <w:proofErr w:type="spellEnd"/>
+      <w:r>
+        <w:t>cuáles</w:t>
+      </w:r>
       <w:r>
         <w:t xml:space="preserve"> son las compras o adquisiciones de bienes o servicios que se deben establecer al inicio durante o al finalizar un proyecto, esta gestión es de vital importancia porque primero vamos a poder definir el presupuesto inicial – intermedio – final que va </w:t>
       </w:r>
-      <w:proofErr w:type="spellStart"/>
-      <w:r>
-        <w:t>ha</w:t>
-      </w:r>
-      <w:proofErr w:type="spellEnd"/>
+      <w:r>
+        <w:t>a</w:t>
+      </w:r>
       <w:r>
         <w:t xml:space="preserve"> requerir nuestro proyecto para poderse desarrollador apropiadamente.</w:t>
       </w:r>
@@ -23357,38 +23186,41 @@
       <w:r>
         <w:t xml:space="preserve">1.  Planificación: en esta etapa vamos a definir qué se requiere; que tipo de adquisición va </w:t>
       </w:r>
-      <w:proofErr w:type="spellStart"/>
-      <w:r>
-        <w:t>ha</w:t>
-      </w:r>
-      <w:proofErr w:type="spellEnd"/>
+      <w:r>
+        <w:t>a</w:t>
+      </w:r>
       <w:r>
         <w:t xml:space="preserve"> realizarse, cuáles son las características o especificaciones que estamos buscando en la adquisición; para definir las características de la adquisición nos podemos guiar por la tabla donde podemos definir: </w:t>
       </w:r>
-      <w:proofErr w:type="spellStart"/>
-      <w:r>
-        <w:t>Iteam</w:t>
-      </w:r>
-      <w:proofErr w:type="spellEnd"/>
-      <w:r>
-        <w:t xml:space="preserve"> a adquirir - Descripción (Entre más se pueda detallar las características de la adquisición, será más fácil obtener exactamente lo que queremos y del mismo modo los oferentes tendrán claridad sobre lo que se desea), Justificación (Tenemos que definir con claridad y ampliamente el porqué es necesario esta adquisición para el proyecto), cantidad y presupuesto; es importante tener en cuenta que entre más detallada se pueda elaborar esta fase será mejor el resultado a la hora de contratar o comprar lo que se requiere; en esta etapa se reciben cotizaciones de los proveedores.</w:t>
-      </w:r>
-    </w:p>
-    <w:p>
+      <w:r>
+        <w:t>ítem</w:t>
+      </w:r>
+      <w:r>
+        <w:t xml:space="preserve"> a adquirir - Descripción (Entre más se pueda detallar las características de la adquisición, será más fácil obtener exactamente lo que queremos y del mismo modo los oferentes tendrán claridad sobre lo que se desea), Justificación (Tenemos que definir con claridad y ampliamente el porqué es necesario esta adquisición para el proyecto), cantidad y presupuesto; es importante tener en cuenta que entre más detallada se pueda </w:t>
+      </w:r>
       <w:r>
         <w:lastRenderedPageBreak/>
+        <w:t>elaborar esta fase será mejor el resultado a la hora de contratar o comprar lo que se requiere; en esta etapa se reciben cotizaciones de los proveedores.</w:t>
+      </w:r>
+    </w:p>
+    <w:p>
+      <w:r>
         <w:t>Es importante también conocer si el proyecto puede asumir el riesgo de el valor de la adquisición para no afectar las demás adquisiciones.</w:t>
       </w:r>
     </w:p>
     <w:p>
       <w:r>
-        <w:t xml:space="preserve">Finalmente sabiendo la implicación legal que puede tener el contrato, es importante que la elaboración del mismo sea </w:t>
-      </w:r>
-      <w:proofErr w:type="gramStart"/>
-      <w:r>
-        <w:t>apoyado</w:t>
-      </w:r>
-      <w:proofErr w:type="gramEnd"/>
+        <w:t xml:space="preserve">Finalmente sabiendo la implicación legal que puede tener el contrato, es importante que la elaboración </w:t>
+      </w:r>
+      <w:r>
+        <w:t>de este</w:t>
+      </w:r>
+      <w:r>
+        <w:t xml:space="preserve"> sea </w:t>
+      </w:r>
+      <w:r>
+        <w:t>apoyada</w:t>
+      </w:r>
       <w:r>
         <w:t xml:space="preserve"> por la parte legal.</w:t>
       </w:r>
@@ -23398,11 +23230,9 @@
       <w:r>
         <w:t xml:space="preserve">Ejecución: En esta etapa es donde se depuran las propuestas recibidas por los proveedores, donde se va </w:t>
       </w:r>
-      <w:proofErr w:type="spellStart"/>
-      <w:r>
-        <w:t>ha</w:t>
-      </w:r>
-      <w:proofErr w:type="spellEnd"/>
+      <w:r>
+        <w:t>a</w:t>
+      </w:r>
       <w:r>
         <w:t xml:space="preserve"> elegir aquel proveedor que cumpla con lo que se requiere y su propuesta sea la más favorable para el proyecto; se realiza el cierre del trato con la firma del contrato.</w:t>
       </w:r>
@@ -23412,11 +23242,9 @@
       <w:r>
         <w:t xml:space="preserve">Seguimiento: Esta etapa se encarga de monitorear el rendimiento que </w:t>
       </w:r>
-      <w:proofErr w:type="spellStart"/>
-      <w:r>
-        <w:t>esta</w:t>
-      </w:r>
-      <w:proofErr w:type="spellEnd"/>
+      <w:r>
+        <w:t>está</w:t>
+      </w:r>
       <w:r>
         <w:t xml:space="preserve"> dando el producto o servicio; si cumple o no con las especificaciones establecidas, en los tiempos y de la manera en que se establece por ambas partes en el contrato, de no cumplir el producto o servicio con los lineamientos se hace necesario iniciar el conducto regular para garantizar que el proveedor del producto o servicio cumpla a cabalidad.</w:t>
       </w:r>
@@ -23699,23 +23527,21 @@
           <w:sz w:val="26"/>
           <w:szCs w:val="26"/>
         </w:rPr>
-        <w:t>El plan de gestión de interesados de APSICOL ha sido desarrollado teniendo en cuenta como base la identificación de las necesidades y requerimientos de los interesados que pueden impactar de manera positiva y negativamente el desarrollo del proyecto. Por lo tanto, se busca generar estrategias de gestión con el fin de lograr una participación de los interesados en el ciclo de vida del proyecto.</w:t>
-      </w:r>
-    </w:p>
-    <w:p>
-      <w:pPr>
-        <w:spacing w:after="160" w:line="259" w:lineRule="auto"/>
+        <w:t>El plan de gestión de interesados de APSI</w:t>
+      </w:r>
+      <w:r>
         <w:rPr>
           <w:sz w:val="26"/>
           <w:szCs w:val="26"/>
         </w:rPr>
-      </w:pPr>
+        <w:t xml:space="preserve"> </w:t>
+      </w:r>
       <w:r>
         <w:rPr>
           <w:sz w:val="26"/>
           <w:szCs w:val="26"/>
         </w:rPr>
-        <w:t>A Partir de la clasificación de los interesados se realizó la matriz de evaluación del involucramiento de los interesados en el cual se definieron las estrategias de acuerdo con las categorías y la prioridad.</w:t>
+        <w:t>COL ha sido desarrollado teniendo en cuenta como base la identificación de las necesidades y requerimientos de los interesados que pueden impactar de manera positiva y negativamente el desarrollo del proyecto. Por lo tanto, se busca generar estrategias de gestión con el fin de lograr una participación de los interesados en el ciclo de vida del proyecto.</w:t>
       </w:r>
     </w:p>
     <w:p>
@@ -23731,17 +23557,31 @@
           <w:sz w:val="26"/>
           <w:szCs w:val="26"/>
         </w:rPr>
-        <w:t xml:space="preserve">Para completar el plan de interesados, se debe recoger de manera eficaz la información pertinente en el desarrollo del proyecto, por lo </w:t>
-      </w:r>
-      <w:proofErr w:type="gramStart"/>
-      <w:r>
+        <w:t>A Partir de la clasificación de los interesados se realizó la matriz de evaluación del involucramiento de los interesados en el cual se definieron las estrategias de acuerdo con las categorías y la prioridad.</w:t>
+      </w:r>
+    </w:p>
+    <w:p>
+      <w:pPr>
+        <w:spacing w:after="160" w:line="259" w:lineRule="auto"/>
         <w:rPr>
           <w:sz w:val="26"/>
           <w:szCs w:val="26"/>
         </w:rPr>
-        <w:t>tanto</w:t>
-      </w:r>
-      <w:proofErr w:type="gramEnd"/>
+      </w:pPr>
+      <w:r>
+        <w:rPr>
+          <w:sz w:val="26"/>
+          <w:szCs w:val="26"/>
+        </w:rPr>
+        <w:t xml:space="preserve">Para completar el plan de interesados, se debe recoger de manera eficaz la información pertinente en el desarrollo del proyecto, por lo </w:t>
+      </w:r>
+      <w:r>
+        <w:rPr>
+          <w:sz w:val="26"/>
+          <w:szCs w:val="26"/>
+        </w:rPr>
+        <w:t>tanto,</w:t>
+      </w:r>
       <w:r>
         <w:rPr>
           <w:sz w:val="26"/>
@@ -23835,29 +23675,26 @@
         <w:lastRenderedPageBreak/>
         <w:t xml:space="preserve">productividad, Reducir </w:t>
       </w:r>
-      <w:proofErr w:type="spellStart"/>
-      <w:r>
-        <w:t>lo</w:t>
-      </w:r>
-      <w:proofErr w:type="spellEnd"/>
+      <w:r>
+        <w:t>los</w:t>
+      </w:r>
       <w:r>
         <w:t xml:space="preserve"> errores y los reprocesos y finalmente fomentar por un espacio de trabajo adecuado en el cual prime comunicación.</w:t>
       </w:r>
     </w:p>
     <w:p>
-      <w:proofErr w:type="spellStart"/>
-      <w:r>
-        <w:t>Apsicol</w:t>
-      </w:r>
-      <w:proofErr w:type="spellEnd"/>
-      <w:r>
-        <w:t xml:space="preserve"> definió las actividades que se van </w:t>
-      </w:r>
-      <w:proofErr w:type="spellStart"/>
-      <w:r>
-        <w:t>ha</w:t>
-      </w:r>
-      <w:proofErr w:type="spellEnd"/>
+      <w:r>
+        <w:t>Apsi</w:t>
+      </w:r>
+      <w:r>
+        <w:t xml:space="preserve"> </w:t>
+      </w:r>
+      <w:r>
+        <w:t xml:space="preserve">col definió las actividades que se van </w:t>
+      </w:r>
+      <w:r>
+        <w:t>a</w:t>
+      </w:r>
       <w:r>
         <w:t xml:space="preserve"> desarrollar en todo el ciclo de vida del proyecto hasta su despliegue o puesta en marcha de este.</w:t>
       </w:r>
@@ -23871,19 +23708,15 @@
       <w:r>
         <w:t xml:space="preserve">La frecuencia del informe o comunicación del responsable a el resto del equipo de trabajo estará definido dependiendo de la criticidad de la información y que tan importante o que tanta afectación pueda generar dicha información con el resto de elementos del proyecto; aunque en este modelo de trabajo tan compacto donde el responsable informa a todo el resto del equipo sobre el avance va </w:t>
       </w:r>
-      <w:proofErr w:type="spellStart"/>
-      <w:r>
-        <w:t>ha</w:t>
-      </w:r>
-      <w:proofErr w:type="spellEnd"/>
+      <w:r>
+        <w:t>a</w:t>
+      </w:r>
       <w:r>
         <w:t xml:space="preserve"> tener sus pros y contras pero los más importantes a destacar son: Es una ventaja que todos los miembros conozcan el todo y no una parte del proceso porque así todas las partes podrán estar mejor engranadas y apuntando al mismo objetivo, la mayor desventaja es que se tendrá que reunir mucho a el equipo de trabajo lo que se puede ver como una </w:t>
       </w:r>
-      <w:proofErr w:type="spellStart"/>
-      <w:r>
-        <w:t>perdida</w:t>
-      </w:r>
-      <w:proofErr w:type="spellEnd"/>
+      <w:r>
+        <w:t>pérdida</w:t>
+      </w:r>
       <w:r>
         <w:t xml:space="preserve"> de tiempo por tanta reunión.</w:t>
       </w:r>
@@ -24757,24 +24590,13 @@
         <w:spacing w:after="160"/>
       </w:pPr>
       <w:r>
-        <w:t xml:space="preserve">La integración en el contexto de la dirección de este proyecto consiste en tomar decisiones sobre dónde concentrar recursos y esfuerzos cada día, anticipando las posibles polémicas para tratarlas y no sean críticas, coordinando el trabajo para el bien del proyecto en general, razones que avalan la Gestión de la Integración del Proyecto de implementación del sistema de información </w:t>
-      </w:r>
-      <w:proofErr w:type="spellStart"/>
-      <w:r>
-        <w:t>Apsi</w:t>
-      </w:r>
-      <w:proofErr w:type="spellEnd"/>
-      <w:r>
-        <w:t xml:space="preserve"> Col para lograr la construcción, de inicio a fin, de un producto de software complejo, con la participación de un amplio equipo de desarrollo, que incluye los siete procesos de integración de dirección de proyectos de esta área de conocimiento, según las buenas prácticas de PMBOK. El Proyecto de implementación del sistema de información </w:t>
-      </w:r>
-      <w:proofErr w:type="spellStart"/>
-      <w:r>
-        <w:t>Apsi</w:t>
-      </w:r>
-      <w:proofErr w:type="spellEnd"/>
-      <w:r>
-        <w:t xml:space="preserve"> es un proyecto de I+D clasificado como proyecto de desarrollo e innovación tecnológica porque está encaminado a obtener nuevos productos, incorporando la mejora de los servicios de salud a partir de conocimiento adquirido con la investigación y/o experiencia práctica, aporta beneficios prácticos y sus resultados pueden comercializarse como nuevas tecnologías, lo que permite cerrar el ciclo de la ciencia. </w:t>
-      </w:r>
+        <w:t xml:space="preserve">La integración en el contexto de la dirección de este proyecto consiste en tomar decisiones sobre dónde concentrar recursos y esfuerzos cada día, anticipando las posibles polémicas para tratarlas y no sean críticas, coordinando el trabajo para el bien del proyecto en general, razones que avalan la Gestión de la Integración del Proyecto de implementación del sistema de información Apsi Col para lograr la construcción, de inicio a fin, de un producto de software complejo, con la participación de un amplio equipo de desarrollo, que incluye los siete procesos de integración de dirección de proyectos de esta área de conocimiento, según las buenas prácticas de PMBOK. El Proyecto de implementación del sistema de información Apsi es un proyecto de I+D clasificado como proyecto de desarrollo e innovación tecnológica porque está encaminado a obtener nuevos productos, incorporando la mejora de los servicios de salud a partir de conocimiento adquirido con la investigación y/o experiencia práctica, aporta beneficios prácticos y sus resultados pueden comercializarse como nuevas tecnologías, lo que permite cerrar el ciclo de la ciencia. </w:t>
+      </w:r>
+    </w:p>
+    <w:p>
+      <w:pPr>
+        <w:spacing w:after="160"/>
+      </w:pPr>
     </w:p>
     <w:p>
       <w:pPr>
@@ -24799,15 +24621,7 @@
         <w:spacing w:after="160"/>
       </w:pPr>
       <w:r>
-        <w:t xml:space="preserve">El ciclo de vida de un proyecto, desde la creación científica hasta su introducción en la práctica social, tiene 4 etapas principales. Para su gestión y desarrollo, se divide en 4 fases (Inicio, Elaboración, Ejecución, Cierre), según muestra en la siguiente figura, que coinciden con las fases del ciclo de vida del Proceso Unificado de Desarrollo (Inicio, Elaboración, Construcción, Transición), en las cuales se basa la construcción del Proyecto de implementación del sistema de información </w:t>
-      </w:r>
-      <w:proofErr w:type="spellStart"/>
-      <w:r>
-        <w:t>Apsi</w:t>
-      </w:r>
-      <w:proofErr w:type="spellEnd"/>
-      <w:r>
-        <w:t xml:space="preserve"> Col. </w:t>
+        <w:t xml:space="preserve">El ciclo de vida de un proyecto, desde la creación científica hasta su introducción en la práctica social, tiene 4 etapas principales. Para su gestión y desarrollo, se divide en 4 fases (Inicio, Elaboración, Ejecución, Cierre), según muestra en la siguiente figura, que coinciden con las fases del ciclo de vida del Proceso Unificado de Desarrollo (Inicio, Elaboración, Construcción, Transición), en las cuales se basa la construcción del Proyecto de implementación del sistema de información Apsi Col. </w:t>
       </w:r>
     </w:p>
     <w:p>
@@ -24870,25 +24684,98 @@
           <w:sz w:val="28"/>
           <w:szCs w:val="28"/>
         </w:rPr>
-        <w:t xml:space="preserve">Procesos de integración que se utilizan en el Proyecto de implementación del sistema de información </w:t>
-      </w:r>
-      <w:proofErr w:type="spellStart"/>
-      <w:r>
+        <w:t>Procesos de integración que se utilizan en el Proyecto de implementación del sistema de información Apsi Col</w:t>
+      </w:r>
+    </w:p>
+    <w:p>
+      <w:pPr>
+        <w:spacing w:after="160"/>
+      </w:pPr>
+      <w:r>
+        <w:t xml:space="preserve">Se implementan los procesos de integración de dirección de proyectos del PMBOK: </w:t>
+      </w:r>
+    </w:p>
+    <w:p>
+      <w:pPr>
+        <w:spacing w:after="160"/>
+      </w:pPr>
+      <w:r>
+        <w:t xml:space="preserve">1. Desarrollar el Acta de Constitución del Proyecto: Que autoriza formalmente un proyecto o una fase de un proyecto. </w:t>
+      </w:r>
+    </w:p>
+    <w:p>
+      <w:pPr>
+        <w:spacing w:after="160"/>
+      </w:pPr>
+      <w:r>
+        <w:lastRenderedPageBreak/>
+        <w:t xml:space="preserve">2. Desarrollar el Enunciado del Alcance del Proyecto Preliminar: Que ofrece una descripción del alcance de alto nivel.  </w:t>
+      </w:r>
+    </w:p>
+    <w:p>
+      <w:pPr>
+        <w:spacing w:after="160"/>
+      </w:pPr>
+      <w:r>
+        <w:t xml:space="preserve">3. Desarrollar el Plan de Gestión del Proyecto: Documentar las acciones necesarias para definir, preparar, integrar y coordinar todos los planes subsidiarios en un plan de gestión del proyecto.  </w:t>
+      </w:r>
+    </w:p>
+    <w:p>
+      <w:pPr>
+        <w:spacing w:after="160"/>
+      </w:pPr>
+      <w:r>
+        <w:t xml:space="preserve">4. Dirigir y Gestionar la Ejecución del Proyecto: Ejecutar el trabajo definido en el plan de gestión del proyecto para lograr los requisitos del proyecto definidos en el enunciado del alcance del proyecto.  </w:t>
+      </w:r>
+    </w:p>
+    <w:p>
+      <w:pPr>
+        <w:spacing w:after="160"/>
+      </w:pPr>
+      <w:r>
+        <w:t xml:space="preserve">5. Supervisar y Controlar el Trabajo del Proyecto: Supervisar y controlar los procesos requeridos para iniciar, planificar, ejecutar y cerrar un proyecto, a fin de cumplir con los objetivos de rendimiento definidos en el plan de gestión del proyecto.  </w:t>
+      </w:r>
+    </w:p>
+    <w:p>
+      <w:pPr>
+        <w:spacing w:after="160"/>
+      </w:pPr>
+      <w:r>
+        <w:t xml:space="preserve">6. Control Integrado de Cambios: Revisar todas las solicitudes de cambio, aprobar los cambios, y controlar los cambios en los productos entregables y en los activos de los procesos de la Empresa.  </w:t>
+      </w:r>
+    </w:p>
+    <w:p>
+      <w:pPr>
+        <w:spacing w:after="160"/>
+      </w:pPr>
+      <w:r>
+        <w:t>7. Cerrar Proyecto: Finalizar todas las actividades en todos los Grupos de Procesos de Dirección de Proyectos para cerrar formalmente el proyecto o una fase del proyecto.</w:t>
+      </w:r>
+    </w:p>
+    <w:p>
+      <w:pPr>
+        <w:spacing w:after="160"/>
+      </w:pPr>
+      <w:r>
+        <w:t xml:space="preserve"> </w:t>
+      </w:r>
+    </w:p>
+    <w:p>
+      <w:pPr>
+        <w:spacing w:after="160"/>
         <w:rPr>
           <w:b/>
           <w:sz w:val="28"/>
           <w:szCs w:val="28"/>
         </w:rPr>
-        <w:t>Apsi</w:t>
-      </w:r>
-      <w:proofErr w:type="spellEnd"/>
+      </w:pPr>
       <w:r>
         <w:rPr>
           <w:b/>
           <w:sz w:val="28"/>
           <w:szCs w:val="28"/>
         </w:rPr>
-        <w:t xml:space="preserve"> Col</w:t>
+        <w:t>Procesos de integración que se implementan en las fases del proyecto</w:t>
       </w:r>
     </w:p>
     <w:p>
@@ -24896,106 +24783,7 @@
         <w:spacing w:after="160"/>
       </w:pPr>
       <w:r>
-        <w:t xml:space="preserve">Se implementan los procesos de integración de dirección de proyectos del PMBOK: </w:t>
-      </w:r>
-    </w:p>
-    <w:p>
-      <w:pPr>
-        <w:spacing w:after="160"/>
-      </w:pPr>
-      <w:r>
-        <w:t xml:space="preserve">1. Desarrollar el Acta de Constitución del Proyecto: Que autoriza formalmente un proyecto o una fase de un proyecto. </w:t>
-      </w:r>
-    </w:p>
-    <w:p>
-      <w:pPr>
-        <w:spacing w:after="160"/>
-      </w:pPr>
-      <w:r>
-        <w:lastRenderedPageBreak/>
-        <w:t xml:space="preserve">2. Desarrollar el Enunciado del Alcance del Proyecto Preliminar: Que ofrece una descripción del alcance de alto nivel.  </w:t>
-      </w:r>
-    </w:p>
-    <w:p>
-      <w:pPr>
-        <w:spacing w:after="160"/>
-      </w:pPr>
-      <w:r>
-        <w:t xml:space="preserve">3. Desarrollar el Plan de Gestión del Proyecto: Documentar las acciones necesarias para definir, preparar, integrar y coordinar todos los planes subsidiarios en un plan de gestión del proyecto.  </w:t>
-      </w:r>
-    </w:p>
-    <w:p>
-      <w:pPr>
-        <w:spacing w:after="160"/>
-      </w:pPr>
-      <w:r>
-        <w:t xml:space="preserve">4. Dirigir y Gestionar la Ejecución del Proyecto: Ejecutar el trabajo definido en el plan de gestión del proyecto para lograr los requisitos del proyecto definidos en el enunciado del alcance del proyecto.  </w:t>
-      </w:r>
-    </w:p>
-    <w:p>
-      <w:pPr>
-        <w:spacing w:after="160"/>
-      </w:pPr>
-      <w:r>
-        <w:t xml:space="preserve">5. Supervisar y Controlar el Trabajo del Proyecto: Supervisar y controlar los procesos requeridos para iniciar, planificar, ejecutar y cerrar un proyecto, a fin de cumplir con los objetivos de rendimiento definidos en el plan de gestión del proyecto.  </w:t>
-      </w:r>
-    </w:p>
-    <w:p>
-      <w:pPr>
-        <w:spacing w:after="160"/>
-      </w:pPr>
-      <w:r>
-        <w:t xml:space="preserve">6. Control Integrado de Cambios: Revisar todas las solicitudes de cambio, aprobar los cambios, y controlar los cambios en los productos entregables y en los activos de los procesos de la Empresa.  </w:t>
-      </w:r>
-    </w:p>
-    <w:p>
-      <w:pPr>
-        <w:spacing w:after="160"/>
-      </w:pPr>
-      <w:r>
-        <w:t>7. Cerrar Proyecto: Finalizar todas las actividades en todos los Grupos de Procesos de Dirección de Proyectos para cerrar formalmente el proyecto o una fase del proyecto.</w:t>
-      </w:r>
-    </w:p>
-    <w:p>
-      <w:pPr>
-        <w:spacing w:after="160"/>
-      </w:pPr>
-      <w:r>
-        <w:t xml:space="preserve"> </w:t>
-      </w:r>
-    </w:p>
-    <w:p>
-      <w:pPr>
-        <w:spacing w:after="160"/>
-        <w:rPr>
-          <w:b/>
-          <w:sz w:val="28"/>
-          <w:szCs w:val="28"/>
-        </w:rPr>
-      </w:pPr>
-      <w:r>
-        <w:rPr>
-          <w:b/>
-          <w:sz w:val="28"/>
-          <w:szCs w:val="28"/>
-        </w:rPr>
-        <w:t>Procesos de integración que se implementan en las fases del proyecto</w:t>
-      </w:r>
-    </w:p>
-    <w:p>
-      <w:pPr>
-        <w:spacing w:after="160"/>
-      </w:pPr>
-      <w:r>
-        <w:t xml:space="preserve">Para las fases del ciclo de vida del proyecto definidas con anterioridad, los 7 procesos de integración de la dirección de proyectos que se adaptan al Proyecto de implementación del sistema de información </w:t>
-      </w:r>
-      <w:proofErr w:type="spellStart"/>
-      <w:r>
-        <w:t>Apsi</w:t>
-      </w:r>
-      <w:proofErr w:type="spellEnd"/>
-      <w:r>
-        <w:t xml:space="preserve"> Col, en correspondencia a los 5 GP de PMBOK se presentan en la siguiente tabla:</w:t>
+        <w:t>Para las fases del ciclo de vida del proyecto definidas con anterioridad, los 7 procesos de integración de la dirección de proyectos que se adaptan al Proyecto de implementación del sistema de información Apsi Col, en correspondencia a los 5 GP de PMBOK se presentan en la siguiente tabla:</w:t>
       </w:r>
     </w:p>
     <w:p>
@@ -25102,21 +24890,33 @@
         </w:rPr>
         <w:t>Quesada, A. Flores, R. Sancho, F. (</w:t>
       </w:r>
-      <w:proofErr w:type="gramStart"/>
-      <w:r>
-        <w:rPr>
-          <w:sz w:val="24"/>
-          <w:szCs w:val="24"/>
-        </w:rPr>
-        <w:t>1999)Sistema</w:t>
-      </w:r>
-      <w:proofErr w:type="gramEnd"/>
-      <w:r>
-        <w:rPr>
-          <w:sz w:val="24"/>
-          <w:szCs w:val="24"/>
-        </w:rPr>
-        <w:t xml:space="preserve"> de información del sector agropecuario Costarricense INFOAGRO. </w:t>
+      <w:r>
+        <w:rPr>
+          <w:sz w:val="24"/>
+          <w:szCs w:val="24"/>
+        </w:rPr>
+        <w:t>1999) Sistema</w:t>
+      </w:r>
+      <w:r>
+        <w:rPr>
+          <w:sz w:val="24"/>
+          <w:szCs w:val="24"/>
+        </w:rPr>
+        <w:t xml:space="preserve"> de información del sector agropecuario </w:t>
+      </w:r>
+      <w:r>
+        <w:rPr>
+          <w:sz w:val="24"/>
+          <w:szCs w:val="24"/>
+        </w:rPr>
+        <w:t>costarricense</w:t>
+      </w:r>
+      <w:r>
+        <w:rPr>
+          <w:sz w:val="24"/>
+          <w:szCs w:val="24"/>
+        </w:rPr>
+        <w:t xml:space="preserve"> INFOAGRO. </w:t>
       </w:r>
       <w:hyperlink r:id="rId61">
         <w:r>
@@ -25180,15 +24980,13 @@
         </w:rPr>
         <w:t xml:space="preserve">Zuluaga Sánchez, A </w:t>
       </w:r>
-      <w:proofErr w:type="gramStart"/>
-      <w:r>
-        <w:rPr>
-          <w:sz w:val="24"/>
-          <w:szCs w:val="24"/>
-        </w:rPr>
-        <w:t>y .</w:t>
-      </w:r>
-      <w:proofErr w:type="gramEnd"/>
+      <w:r>
+        <w:rPr>
+          <w:sz w:val="24"/>
+          <w:szCs w:val="24"/>
+        </w:rPr>
+        <w:t>y.</w:t>
+      </w:r>
       <w:r>
         <w:rPr>
           <w:sz w:val="24"/>
@@ -25221,15 +25019,7 @@
         </w:rPr>
       </w:pPr>
       <w:r>
-        <w:t xml:space="preserve">Urbano E. Gómez, </w:t>
-      </w:r>
-      <w:proofErr w:type="spellStart"/>
-      <w:r>
-        <w:t>Jesika</w:t>
-      </w:r>
-      <w:proofErr w:type="spellEnd"/>
-      <w:r>
-        <w:t xml:space="preserve"> P. Pérez y José L. Ramírez. (2016). Sistema de Información Agrícola para la disminución de Brechas entre Oferta y Demanda - AGROCRAFT. </w:t>
+        <w:t xml:space="preserve">Urbano E. Gómez, Jesika P. Pérez y José L. Ramírez. (2016). Sistema de Información Agrícola para la disminución de Brechas entre Oferta y Demanda - AGROCRAFT. </w:t>
       </w:r>
       <w:hyperlink r:id="rId64">
         <w:r>
@@ -25294,37 +25084,8 @@
           <w:szCs w:val="21"/>
         </w:rPr>
       </w:pPr>
-      <w:proofErr w:type="spellStart"/>
-      <w:r>
-        <w:t>Deemer</w:t>
-      </w:r>
-      <w:proofErr w:type="spellEnd"/>
-      <w:r>
-        <w:t xml:space="preserve">, P. </w:t>
-      </w:r>
-      <w:proofErr w:type="spellStart"/>
-      <w:r>
-        <w:t>Benefield</w:t>
-      </w:r>
-      <w:proofErr w:type="spellEnd"/>
-      <w:r>
-        <w:t xml:space="preserve">, G. </w:t>
-      </w:r>
-      <w:proofErr w:type="spellStart"/>
-      <w:r>
-        <w:t>Larman</w:t>
-      </w:r>
-      <w:proofErr w:type="spellEnd"/>
-      <w:r>
-        <w:t xml:space="preserve">, C. </w:t>
-      </w:r>
-      <w:proofErr w:type="spellStart"/>
-      <w:r>
-        <w:t>Vodde</w:t>
-      </w:r>
-      <w:proofErr w:type="spellEnd"/>
-      <w:r>
-        <w:t xml:space="preserve">, B. Antoni, L. (2009). The Scrum Primer “Información básica de scrum”. </w:t>
+      <w:r>
+        <w:t xml:space="preserve">Deemer, P. Benefield, G. Larman, C. Vodde, B. Antoni, L. (2009). The Scrum Primer “Información básica de scrum”. </w:t>
       </w:r>
       <w:hyperlink r:id="rId66">
         <w:r>
@@ -25679,7 +25440,19 @@
             <w:rPr>
               <w:color w:val="000000"/>
             </w:rPr>
-            <w:t>APSICOL</w:t>
+            <w:t>APSI</w:t>
+          </w:r>
+          <w:r>
+            <w:rPr>
+              <w:color w:val="000000"/>
+            </w:rPr>
+            <w:t xml:space="preserve"> </w:t>
+          </w:r>
+          <w:r>
+            <w:rPr>
+              <w:color w:val="000000"/>
+            </w:rPr>
+            <w:t>COL</w:t>
           </w:r>
         </w:p>
       </w:tc>

</xml_diff>